<commit_message>
fixed movement logic, updated class diagram and team log a little
</commit_message>
<xml_diff>
--- a/teamLog:Diagrams/demo3/teamLog.docx
+++ b/teamLog:Diagrams/demo3/teamLog.docx
@@ -35,16 +35,7 @@
           <w:sz w:val="48"/>
           <w:szCs w:val="48"/>
         </w:rPr>
-        <w:t xml:space="preserve">Demo 2 </w:t>
-      </w:r>
-      <w:r>
-        <w:rPr>
-          <w:b w:val="0"/>
-          <w:i/>
-          <w:sz w:val="48"/>
-          <w:szCs w:val="48"/>
-        </w:rPr>
-        <w:t xml:space="preserve"> </w:t>
+        <w:t>Demo 3</w:t>
       </w:r>
     </w:p>
     <w:p>
@@ -56,6 +47,8 @@
       <w:pPr>
         <w:pStyle w:val="Body"/>
       </w:pPr>
+      <w:bookmarkStart w:id="0" w:name="_GoBack"/>
+      <w:bookmarkEnd w:id="0"/>
     </w:p>
     <w:p>
       <w:pPr>
@@ -98,11 +91,11 @@
         <w:tblLook w:val="04A0" w:firstRow="1" w:lastRow="0" w:firstColumn="1" w:lastColumn="0" w:noHBand="0" w:noVBand="1"/>
       </w:tblPr>
       <w:tblGrid>
-        <w:gridCol w:w="1766"/>
-        <w:gridCol w:w="2252"/>
-        <w:gridCol w:w="1828"/>
-        <w:gridCol w:w="1719"/>
-        <w:gridCol w:w="3066"/>
+        <w:gridCol w:w="1735"/>
+        <w:gridCol w:w="2386"/>
+        <w:gridCol w:w="1825"/>
+        <w:gridCol w:w="1675"/>
+        <w:gridCol w:w="3010"/>
       </w:tblGrid>
       <w:tr>
         <w:trPr>
@@ -111,7 +104,7 @@
         </w:trPr>
         <w:tc>
           <w:tcPr>
-            <w:tcW w:w="1766" w:type="dxa"/>
+            <w:tcW w:w="1735" w:type="dxa"/>
             <w:tcBorders>
               <w:top w:val="single" w:sz="2" w:space="0" w:color="000001"/>
               <w:left w:val="single" w:sz="2" w:space="0" w:color="000001"/>
@@ -137,7 +130,7 @@
         </w:tc>
         <w:tc>
           <w:tcPr>
-            <w:tcW w:w="2252" w:type="dxa"/>
+            <w:tcW w:w="2386" w:type="dxa"/>
             <w:tcBorders>
               <w:top w:val="single" w:sz="2" w:space="0" w:color="000001"/>
               <w:left w:val="single" w:sz="2" w:space="0" w:color="000001"/>
@@ -163,7 +156,7 @@
         </w:tc>
         <w:tc>
           <w:tcPr>
-            <w:tcW w:w="1828" w:type="dxa"/>
+            <w:tcW w:w="1825" w:type="dxa"/>
             <w:tcBorders>
               <w:top w:val="single" w:sz="2" w:space="0" w:color="000001"/>
               <w:left w:val="single" w:sz="2" w:space="0" w:color="000001"/>
@@ -189,7 +182,7 @@
         </w:tc>
         <w:tc>
           <w:tcPr>
-            <w:tcW w:w="1719" w:type="dxa"/>
+            <w:tcW w:w="1675" w:type="dxa"/>
             <w:tcBorders>
               <w:top w:val="single" w:sz="2" w:space="0" w:color="000001"/>
               <w:left w:val="single" w:sz="2" w:space="0" w:color="000001"/>
@@ -215,7 +208,7 @@
         </w:tc>
         <w:tc>
           <w:tcPr>
-            <w:tcW w:w="3066" w:type="dxa"/>
+            <w:tcW w:w="3010" w:type="dxa"/>
             <w:tcBorders>
               <w:top w:val="single" w:sz="2" w:space="0" w:color="000001"/>
               <w:left w:val="single" w:sz="2" w:space="0" w:color="000001"/>
@@ -246,7 +239,7 @@
         </w:trPr>
         <w:tc>
           <w:tcPr>
-            <w:tcW w:w="1766" w:type="dxa"/>
+            <w:tcW w:w="1735" w:type="dxa"/>
             <w:tcBorders>
               <w:top w:val="single" w:sz="6" w:space="0" w:color="000001"/>
               <w:left w:val="single" w:sz="2" w:space="0" w:color="000001"/>
@@ -272,7 +265,7 @@
         </w:tc>
         <w:tc>
           <w:tcPr>
-            <w:tcW w:w="2252" w:type="dxa"/>
+            <w:tcW w:w="2386" w:type="dxa"/>
             <w:tcBorders>
               <w:top w:val="single" w:sz="6" w:space="0" w:color="000001"/>
               <w:left w:val="single" w:sz="6" w:space="0" w:color="000001"/>
@@ -291,39 +284,11 @@
                 <w:sz w:val="20"/>
               </w:rPr>
             </w:pPr>
-            <w:r>
-              <w:rPr>
-                <w:rFonts w:eastAsia="Arial Unicode MS" w:cs="Arial Unicode MS"/>
-                <w:sz w:val="20"/>
-              </w:rPr>
-              <w:t xml:space="preserve">Created class AlienArray, tweaked Alien class </w:t>
-            </w:r>
-            <w:r>
-              <w:rPr>
-                <w:rFonts w:eastAsia="Arial Unicode MS" w:cs="Arial Unicode MS"/>
-                <w:sz w:val="20"/>
-              </w:rPr>
-              <w:t>slightly</w:t>
-            </w:r>
-            <w:r>
-              <w:rPr>
-                <w:rFonts w:eastAsia="Arial Unicode MS" w:cs="Arial Unicode MS"/>
-                <w:sz w:val="20"/>
-              </w:rPr>
-              <w:t xml:space="preserve"> </w:t>
-            </w:r>
-            <w:r>
-              <w:rPr>
-                <w:rFonts w:eastAsia="Arial Unicode MS" w:cs="Arial Unicode MS"/>
-                <w:sz w:val="20"/>
-              </w:rPr>
-              <w:t xml:space="preserve"> </w:t>
-            </w:r>
           </w:p>
         </w:tc>
         <w:tc>
           <w:tcPr>
-            <w:tcW w:w="1828" w:type="dxa"/>
+            <w:tcW w:w="1825" w:type="dxa"/>
             <w:tcBorders>
               <w:top w:val="single" w:sz="6" w:space="0" w:color="000001"/>
               <w:left w:val="single" w:sz="2" w:space="0" w:color="000001"/>
@@ -342,18 +307,11 @@
                 <w:sz w:val="20"/>
               </w:rPr>
             </w:pPr>
-            <w:r>
-              <w:rPr>
-                <w:rFonts w:eastAsia="Arial Unicode MS" w:cs="Arial Unicode MS"/>
-                <w:sz w:val="20"/>
-              </w:rPr>
-              <w:t>Oct 24, Oct 27, Oct 30</w:t>
-            </w:r>
           </w:p>
         </w:tc>
         <w:tc>
           <w:tcPr>
-            <w:tcW w:w="1719" w:type="dxa"/>
+            <w:tcW w:w="1675" w:type="dxa"/>
             <w:tcBorders>
               <w:top w:val="single" w:sz="6" w:space="0" w:color="000001"/>
               <w:left w:val="single" w:sz="2" w:space="0" w:color="000001"/>
@@ -372,32 +330,11 @@
                 <w:sz w:val="20"/>
               </w:rPr>
             </w:pPr>
-            <w:r>
-              <w:rPr>
-                <w:rFonts w:eastAsia="Arial Unicode MS" w:cs="Arial Unicode MS"/>
-                <w:sz w:val="20"/>
-              </w:rPr>
-              <w:t>~</w:t>
-            </w:r>
-            <w:r>
-              <w:rPr>
-                <w:rFonts w:eastAsia="Arial Unicode MS" w:cs="Arial Unicode MS"/>
-                <w:sz w:val="20"/>
-              </w:rPr>
-              <w:t>8</w:t>
-            </w:r>
-            <w:r>
-              <w:rPr>
-                <w:rFonts w:eastAsia="Arial Unicode MS" w:cs="Arial Unicode MS"/>
-                <w:sz w:val="20"/>
-              </w:rPr>
-              <w:t xml:space="preserve"> hours</w:t>
-            </w:r>
           </w:p>
         </w:tc>
         <w:tc>
           <w:tcPr>
-            <w:tcW w:w="3066" w:type="dxa"/>
+            <w:tcW w:w="3010" w:type="dxa"/>
             <w:tcBorders>
               <w:top w:val="single" w:sz="6" w:space="0" w:color="000001"/>
               <w:left w:val="single" w:sz="2" w:space="0" w:color="000001"/>
@@ -417,140 +354,6 @@
                 <w:sz w:val="20"/>
               </w:rPr>
             </w:pPr>
-            <w:r>
-              <w:rPr>
-                <w:rFonts w:eastAsia="Arial Unicode MS" w:cs="Arial Unicode MS"/>
-                <w:sz w:val="20"/>
-              </w:rPr>
-              <w:t xml:space="preserve">Oct </w:t>
-            </w:r>
-            <w:r>
-              <w:rPr>
-                <w:rFonts w:eastAsia="Arial Unicode MS" w:cs="Arial Unicode MS"/>
-                <w:sz w:val="20"/>
-              </w:rPr>
-              <w:t xml:space="preserve">24: ability for multiple rows of aliens to be added onto text version. Tweaked Alien class movement </w:t>
-            </w:r>
-            <w:r>
-              <w:rPr>
-                <w:rFonts w:eastAsia="Arial Unicode MS" w:cs="Arial Unicode MS"/>
-                <w:sz w:val="20"/>
-              </w:rPr>
-              <w:t>logic</w:t>
-            </w:r>
-            <w:r>
-              <w:rPr>
-                <w:rFonts w:eastAsia="Arial Unicode MS" w:cs="Arial Unicode MS"/>
-                <w:sz w:val="20"/>
-              </w:rPr>
-              <w:t xml:space="preserve"> so that aliens don’t snake down the board.</w:t>
-            </w:r>
-          </w:p>
-          <w:p>
-            <w:pPr>
-              <w:pStyle w:val="TableStyle2"/>
-              <w:rPr>
-                <w:rFonts w:eastAsia="Arial Unicode MS" w:cs="Arial Unicode MS"/>
-                <w:sz w:val="20"/>
-              </w:rPr>
-            </w:pPr>
-          </w:p>
-          <w:p>
-            <w:pPr>
-              <w:pStyle w:val="TableStyle2"/>
-              <w:rPr>
-                <w:rFonts w:eastAsia="Arial Unicode MS" w:cs="Arial Unicode MS"/>
-                <w:sz w:val="20"/>
-              </w:rPr>
-            </w:pPr>
-            <w:r>
-              <w:rPr>
-                <w:rFonts w:eastAsia="Arial Unicode MS" w:cs="Arial Unicode MS"/>
-                <w:sz w:val="20"/>
-              </w:rPr>
-              <w:t xml:space="preserve">Oct 27: </w:t>
-            </w:r>
-            <w:r>
-              <w:rPr>
-                <w:rFonts w:eastAsia="Arial Unicode MS" w:cs="Arial Unicode MS"/>
-                <w:sz w:val="20"/>
-              </w:rPr>
-              <w:t xml:space="preserve">additional </w:t>
-            </w:r>
-            <w:r>
-              <w:rPr>
-                <w:rFonts w:eastAsia="Arial Unicode MS" w:cs="Arial Unicode MS"/>
-                <w:sz w:val="20"/>
-              </w:rPr>
-              <w:t xml:space="preserve">adjustments </w:t>
-            </w:r>
-            <w:r>
-              <w:rPr>
-                <w:rFonts w:eastAsia="Arial Unicode MS" w:cs="Arial Unicode MS"/>
-                <w:sz w:val="20"/>
-              </w:rPr>
-              <w:t>to</w:t>
-            </w:r>
-            <w:r>
-              <w:rPr>
-                <w:rFonts w:eastAsia="Arial Unicode MS" w:cs="Arial Unicode MS"/>
-                <w:sz w:val="20"/>
-              </w:rPr>
-              <w:t xml:space="preserve"> AlienArray and Alien classes to </w:t>
-            </w:r>
-            <w:r>
-              <w:rPr>
-                <w:rFonts w:eastAsia="Arial Unicode MS" w:cs="Arial Unicode MS"/>
-                <w:sz w:val="20"/>
-              </w:rPr>
-              <w:t>extend</w:t>
-            </w:r>
-            <w:r>
-              <w:rPr>
-                <w:rFonts w:eastAsia="Arial Unicode MS" w:cs="Arial Unicode MS"/>
-                <w:sz w:val="20"/>
-              </w:rPr>
-              <w:t xml:space="preserve"> them onto GUI version</w:t>
-            </w:r>
-            <w:r>
-              <w:rPr>
-                <w:rFonts w:eastAsia="Arial Unicode MS" w:cs="Arial Unicode MS"/>
-                <w:sz w:val="20"/>
-              </w:rPr>
-              <w:t>.</w:t>
-            </w:r>
-          </w:p>
-          <w:p>
-            <w:pPr>
-              <w:pStyle w:val="TableStyle2"/>
-              <w:rPr>
-                <w:rFonts w:eastAsia="Arial Unicode MS" w:cs="Arial Unicode MS"/>
-                <w:sz w:val="20"/>
-              </w:rPr>
-            </w:pPr>
-          </w:p>
-          <w:p>
-            <w:pPr>
-              <w:pStyle w:val="TableStyle2"/>
-              <w:rPr>
-                <w:rFonts w:eastAsia="Arial Unicode MS" w:cs="Arial Unicode MS"/>
-                <w:sz w:val="20"/>
-              </w:rPr>
-            </w:pPr>
-            <w:r>
-              <w:rPr>
-                <w:rFonts w:eastAsia="Arial Unicode MS" w:cs="Arial Unicode MS"/>
-                <w:sz w:val="20"/>
-              </w:rPr>
-              <w:t xml:space="preserve">Oct </w:t>
-            </w:r>
-            <w:r>
-              <w:rPr>
-                <w:rFonts w:eastAsia="Arial Unicode MS" w:cs="Arial Unicode MS"/>
-                <w:sz w:val="20"/>
-              </w:rPr>
-              <w:t xml:space="preserve">30: fixed minor alien movement related bug on text version so that it is consistent with GUI version. </w:t>
-            </w:r>
           </w:p>
           <w:p>
             <w:pPr>
@@ -568,7 +371,7 @@
         </w:trPr>
         <w:tc>
           <w:tcPr>
-            <w:tcW w:w="1766" w:type="dxa"/>
+            <w:tcW w:w="1735" w:type="dxa"/>
             <w:tcBorders>
               <w:top w:val="single" w:sz="2" w:space="0" w:color="000001"/>
               <w:left w:val="single" w:sz="2" w:space="0" w:color="000001"/>
@@ -603,7 +406,7 @@
         </w:tc>
         <w:tc>
           <w:tcPr>
-            <w:tcW w:w="2252" w:type="dxa"/>
+            <w:tcW w:w="2386" w:type="dxa"/>
             <w:tcBorders>
               <w:top w:val="single" w:sz="2" w:space="0" w:color="000001"/>
               <w:left w:val="single" w:sz="6" w:space="0" w:color="000001"/>
@@ -640,7 +443,7 @@
         </w:tc>
         <w:tc>
           <w:tcPr>
-            <w:tcW w:w="1828" w:type="dxa"/>
+            <w:tcW w:w="1825" w:type="dxa"/>
             <w:tcBorders>
               <w:top w:val="single" w:sz="2" w:space="0" w:color="000001"/>
               <w:left w:val="single" w:sz="2" w:space="0" w:color="000001"/>
@@ -684,7 +487,7 @@
         </w:tc>
         <w:tc>
           <w:tcPr>
-            <w:tcW w:w="1719" w:type="dxa"/>
+            <w:tcW w:w="1675" w:type="dxa"/>
             <w:tcBorders>
               <w:top w:val="single" w:sz="2" w:space="0" w:color="000001"/>
               <w:left w:val="single" w:sz="2" w:space="0" w:color="000001"/>
@@ -721,7 +524,7 @@
         </w:tc>
         <w:tc>
           <w:tcPr>
-            <w:tcW w:w="3066" w:type="dxa"/>
+            <w:tcW w:w="3010" w:type="dxa"/>
             <w:tcBorders>
               <w:top w:val="single" w:sz="2" w:space="0" w:color="000001"/>
               <w:left w:val="single" w:sz="2" w:space="0" w:color="000001"/>
@@ -773,7 +576,23 @@
                 <w:sz w:val="20"/>
                 <w:szCs w:val="20"/>
               </w:rPr>
-              <w:t xml:space="preserve"> Later integrated with the TimerListener.</w:t>
+              <w:t xml:space="preserve"> Later integrated with the </w:t>
+            </w:r>
+            <w:proofErr w:type="spellStart"/>
+            <w:r>
+              <w:rPr>
+                <w:sz w:val="20"/>
+                <w:szCs w:val="20"/>
+              </w:rPr>
+              <w:t>TimerListener</w:t>
+            </w:r>
+            <w:proofErr w:type="spellEnd"/>
+            <w:r>
+              <w:rPr>
+                <w:sz w:val="20"/>
+                <w:szCs w:val="20"/>
+              </w:rPr>
+              <w:t>.</w:t>
             </w:r>
           </w:p>
           <w:p>
@@ -881,7 +700,7 @@
         </w:trPr>
         <w:tc>
           <w:tcPr>
-            <w:tcW w:w="1766" w:type="dxa"/>
+            <w:tcW w:w="1735" w:type="dxa"/>
             <w:tcBorders>
               <w:top w:val="single" w:sz="2" w:space="0" w:color="000001"/>
               <w:left w:val="single" w:sz="2" w:space="0" w:color="000001"/>
@@ -916,7 +735,7 @@
         </w:tc>
         <w:tc>
           <w:tcPr>
-            <w:tcW w:w="2252" w:type="dxa"/>
+            <w:tcW w:w="2386" w:type="dxa"/>
             <w:tcBorders>
               <w:top w:val="single" w:sz="2" w:space="0" w:color="000001"/>
               <w:left w:val="single" w:sz="6" w:space="0" w:color="000001"/>
@@ -946,7 +765,7 @@
         </w:tc>
         <w:tc>
           <w:tcPr>
-            <w:tcW w:w="1828" w:type="dxa"/>
+            <w:tcW w:w="1825" w:type="dxa"/>
             <w:tcBorders>
               <w:top w:val="single" w:sz="2" w:space="0" w:color="000001"/>
               <w:left w:val="single" w:sz="2" w:space="0" w:color="000001"/>
@@ -983,7 +802,7 @@
         </w:tc>
         <w:tc>
           <w:tcPr>
-            <w:tcW w:w="1719" w:type="dxa"/>
+            <w:tcW w:w="1675" w:type="dxa"/>
             <w:tcBorders>
               <w:top w:val="single" w:sz="2" w:space="0" w:color="000001"/>
               <w:left w:val="single" w:sz="2" w:space="0" w:color="000001"/>
@@ -1013,7 +832,7 @@
         </w:tc>
         <w:tc>
           <w:tcPr>
-            <w:tcW w:w="3066" w:type="dxa"/>
+            <w:tcW w:w="3010" w:type="dxa"/>
             <w:tcBorders>
               <w:top w:val="single" w:sz="2" w:space="0" w:color="000001"/>
               <w:left w:val="single" w:sz="2" w:space="0" w:color="000001"/>
@@ -1048,7 +867,7 @@
         </w:trPr>
         <w:tc>
           <w:tcPr>
-            <w:tcW w:w="1766" w:type="dxa"/>
+            <w:tcW w:w="1735" w:type="dxa"/>
             <w:tcBorders>
               <w:top w:val="single" w:sz="2" w:space="0" w:color="000001"/>
               <w:left w:val="single" w:sz="2" w:space="0" w:color="000001"/>
@@ -1067,19 +886,27 @@
                 <w:szCs w:val="20"/>
               </w:rPr>
             </w:pPr>
-            <w:r>
-              <w:rPr>
-                <w:sz w:val="20"/>
-                <w:szCs w:val="20"/>
-              </w:rPr>
-              <w:lastRenderedPageBreak/>
-              <w:t>Simratdeep Virk</w:t>
+            <w:proofErr w:type="spellStart"/>
+            <w:r>
+              <w:rPr>
+                <w:sz w:val="20"/>
+                <w:szCs w:val="20"/>
+              </w:rPr>
+              <w:t>Simratdeep</w:t>
+            </w:r>
+            <w:proofErr w:type="spellEnd"/>
+            <w:r>
+              <w:rPr>
+                <w:sz w:val="20"/>
+                <w:szCs w:val="20"/>
+              </w:rPr>
+              <w:t xml:space="preserve"> Virk</w:t>
             </w:r>
           </w:p>
         </w:tc>
         <w:tc>
           <w:tcPr>
-            <w:tcW w:w="2252" w:type="dxa"/>
+            <w:tcW w:w="2386" w:type="dxa"/>
             <w:tcBorders>
               <w:top w:val="single" w:sz="2" w:space="0" w:color="000001"/>
               <w:left w:val="single" w:sz="6" w:space="0" w:color="000001"/>
@@ -1103,8 +930,17 @@
                 <w:sz w:val="20"/>
                 <w:szCs w:val="20"/>
               </w:rPr>
-              <w:t>Bug fixed in InvadersGame</w:t>
-            </w:r>
+              <w:t xml:space="preserve">Bug fixed in </w:t>
+            </w:r>
+            <w:proofErr w:type="spellStart"/>
+            <w:r>
+              <w:rPr>
+                <w:sz w:val="20"/>
+                <w:szCs w:val="20"/>
+              </w:rPr>
+              <w:t>InvadersGame</w:t>
+            </w:r>
+            <w:proofErr w:type="spellEnd"/>
           </w:p>
           <w:p>
             <w:pPr>
@@ -1144,46 +980,60 @@
                 <w:szCs w:val="20"/>
               </w:rPr>
             </w:pPr>
-            <w:bookmarkStart w:id="0" w:name="_GoBack"/>
-            <w:bookmarkEnd w:id="0"/>
-          </w:p>
-          <w:p>
-            <w:pPr>
-              <w:rPr>
-                <w:sz w:val="20"/>
-                <w:szCs w:val="20"/>
-              </w:rPr>
-            </w:pPr>
-          </w:p>
-          <w:p>
-            <w:pPr>
-              <w:rPr>
-                <w:sz w:val="20"/>
-                <w:szCs w:val="20"/>
-              </w:rPr>
-            </w:pPr>
-          </w:p>
-          <w:p>
-            <w:pPr>
-              <w:rPr>
-                <w:sz w:val="20"/>
-                <w:szCs w:val="20"/>
-              </w:rPr>
-            </w:pPr>
-          </w:p>
-          <w:p>
-            <w:pPr>
-              <w:rPr>
-                <w:sz w:val="20"/>
-                <w:szCs w:val="20"/>
-              </w:rPr>
-            </w:pPr>
-            <w:r>
-              <w:rPr>
-                <w:sz w:val="20"/>
-                <w:szCs w:val="20"/>
-              </w:rPr>
-              <w:t>Implemented playerShip in GUI</w:t>
+          </w:p>
+          <w:p>
+            <w:pPr>
+              <w:rPr>
+                <w:sz w:val="20"/>
+                <w:szCs w:val="20"/>
+              </w:rPr>
+            </w:pPr>
+          </w:p>
+          <w:p>
+            <w:pPr>
+              <w:rPr>
+                <w:sz w:val="20"/>
+                <w:szCs w:val="20"/>
+              </w:rPr>
+            </w:pPr>
+          </w:p>
+          <w:p>
+            <w:pPr>
+              <w:rPr>
+                <w:sz w:val="20"/>
+                <w:szCs w:val="20"/>
+              </w:rPr>
+            </w:pPr>
+          </w:p>
+          <w:p>
+            <w:pPr>
+              <w:rPr>
+                <w:sz w:val="20"/>
+                <w:szCs w:val="20"/>
+              </w:rPr>
+            </w:pPr>
+            <w:r>
+              <w:rPr>
+                <w:sz w:val="20"/>
+                <w:szCs w:val="20"/>
+              </w:rPr>
+              <w:t xml:space="preserve">Implemented </w:t>
+            </w:r>
+            <w:proofErr w:type="spellStart"/>
+            <w:r>
+              <w:rPr>
+                <w:sz w:val="20"/>
+                <w:szCs w:val="20"/>
+              </w:rPr>
+              <w:t>playerShip</w:t>
+            </w:r>
+            <w:proofErr w:type="spellEnd"/>
+            <w:r>
+              <w:rPr>
+                <w:sz w:val="20"/>
+                <w:szCs w:val="20"/>
+              </w:rPr>
+              <w:t xml:space="preserve"> in GUI</w:t>
             </w:r>
           </w:p>
           <w:p>
@@ -1220,7 +1070,7 @@
         </w:tc>
         <w:tc>
           <w:tcPr>
-            <w:tcW w:w="1828" w:type="dxa"/>
+            <w:tcW w:w="1825" w:type="dxa"/>
             <w:tcBorders>
               <w:top w:val="single" w:sz="2" w:space="0" w:color="000001"/>
               <w:left w:val="single" w:sz="2" w:space="0" w:color="000001"/>
@@ -1244,6 +1094,7 @@
                 <w:sz w:val="20"/>
                 <w:szCs w:val="20"/>
               </w:rPr>
+              <w:lastRenderedPageBreak/>
               <w:t>Oct 14</w:t>
             </w:r>
           </w:p>
@@ -1337,7 +1188,7 @@
         </w:tc>
         <w:tc>
           <w:tcPr>
-            <w:tcW w:w="1719" w:type="dxa"/>
+            <w:tcW w:w="1675" w:type="dxa"/>
             <w:tcBorders>
               <w:top w:val="single" w:sz="2" w:space="0" w:color="000001"/>
               <w:left w:val="single" w:sz="2" w:space="0" w:color="000001"/>
@@ -1356,13 +1207,16 @@
                 <w:szCs w:val="20"/>
               </w:rPr>
             </w:pPr>
-            <w:r>
-              <w:rPr>
-                <w:sz w:val="20"/>
-                <w:szCs w:val="20"/>
-              </w:rPr>
+            <w:proofErr w:type="gramStart"/>
+            <w:r>
+              <w:rPr>
+                <w:sz w:val="20"/>
+                <w:szCs w:val="20"/>
+              </w:rPr>
+              <w:lastRenderedPageBreak/>
               <w:t>5  hours</w:t>
             </w:r>
+            <w:proofErr w:type="gramEnd"/>
           </w:p>
           <w:p>
             <w:pPr>
@@ -1440,7 +1294,7 @@
         </w:tc>
         <w:tc>
           <w:tcPr>
-            <w:tcW w:w="3066" w:type="dxa"/>
+            <w:tcW w:w="3010" w:type="dxa"/>
             <w:tcBorders>
               <w:top w:val="single" w:sz="2" w:space="0" w:color="000001"/>
               <w:left w:val="single" w:sz="2" w:space="0" w:color="000001"/>
@@ -1510,31 +1364,57 @@
                 <w:sz w:val="20"/>
                 <w:szCs w:val="20"/>
               </w:rPr>
-              <w:t xml:space="preserve">Modified the playerShip method to work with GUI, added a timer, update, run method </w:t>
-            </w:r>
-          </w:p>
-          <w:p>
-            <w:pPr>
-              <w:rPr>
-                <w:sz w:val="20"/>
-                <w:szCs w:val="20"/>
-              </w:rPr>
-            </w:pPr>
-          </w:p>
-          <w:p>
-            <w:pPr>
-              <w:rPr>
-                <w:sz w:val="20"/>
-                <w:szCs w:val="20"/>
-              </w:rPr>
-            </w:pPr>
-            <w:r>
-              <w:rPr>
-                <w:sz w:val="20"/>
-                <w:szCs w:val="20"/>
-              </w:rPr>
-              <w:t>Documented all classes except InvadersGame</w:t>
-            </w:r>
+              <w:lastRenderedPageBreak/>
+              <w:t xml:space="preserve">Modified the </w:t>
+            </w:r>
+            <w:proofErr w:type="spellStart"/>
+            <w:r>
+              <w:rPr>
+                <w:sz w:val="20"/>
+                <w:szCs w:val="20"/>
+              </w:rPr>
+              <w:t>playerShip</w:t>
+            </w:r>
+            <w:proofErr w:type="spellEnd"/>
+            <w:r>
+              <w:rPr>
+                <w:sz w:val="20"/>
+                <w:szCs w:val="20"/>
+              </w:rPr>
+              <w:t xml:space="preserve"> method to work with GUI, added a timer, update, run method </w:t>
+            </w:r>
+          </w:p>
+          <w:p>
+            <w:pPr>
+              <w:rPr>
+                <w:sz w:val="20"/>
+                <w:szCs w:val="20"/>
+              </w:rPr>
+            </w:pPr>
+          </w:p>
+          <w:p>
+            <w:pPr>
+              <w:rPr>
+                <w:sz w:val="20"/>
+                <w:szCs w:val="20"/>
+              </w:rPr>
+            </w:pPr>
+            <w:r>
+              <w:rPr>
+                <w:sz w:val="20"/>
+                <w:szCs w:val="20"/>
+              </w:rPr>
+              <w:t xml:space="preserve">Documented all classes except </w:t>
+            </w:r>
+            <w:proofErr w:type="spellStart"/>
+            <w:r>
+              <w:rPr>
+                <w:sz w:val="20"/>
+                <w:szCs w:val="20"/>
+              </w:rPr>
+              <w:t>InvadersGame</w:t>
+            </w:r>
+            <w:proofErr w:type="spellEnd"/>
           </w:p>
         </w:tc>
       </w:tr>
@@ -1544,7 +1424,7 @@
         </w:trPr>
         <w:tc>
           <w:tcPr>
-            <w:tcW w:w="1766" w:type="dxa"/>
+            <w:tcW w:w="1735" w:type="dxa"/>
             <w:tcBorders>
               <w:top w:val="single" w:sz="2" w:space="0" w:color="000001"/>
               <w:left w:val="single" w:sz="2" w:space="0" w:color="000001"/>
@@ -1563,18 +1443,37 @@
                 <w:szCs w:val="20"/>
               </w:rPr>
             </w:pPr>
-            <w:r>
-              <w:rPr>
-                <w:sz w:val="20"/>
-                <w:szCs w:val="20"/>
-              </w:rPr>
-              <w:t>Panagiota Fytopoulou</w:t>
-            </w:r>
+            <w:proofErr w:type="spellStart"/>
+            <w:r>
+              <w:rPr>
+                <w:sz w:val="20"/>
+                <w:szCs w:val="20"/>
+              </w:rPr>
+              <w:lastRenderedPageBreak/>
+              <w:t>Panagiota</w:t>
+            </w:r>
+            <w:proofErr w:type="spellEnd"/>
+            <w:r>
+              <w:rPr>
+                <w:sz w:val="20"/>
+                <w:szCs w:val="20"/>
+              </w:rPr>
+              <w:t xml:space="preserve"> </w:t>
+            </w:r>
+            <w:proofErr w:type="spellStart"/>
+            <w:r>
+              <w:rPr>
+                <w:sz w:val="20"/>
+                <w:szCs w:val="20"/>
+              </w:rPr>
+              <w:t>Fytopoulou</w:t>
+            </w:r>
+            <w:proofErr w:type="spellEnd"/>
           </w:p>
         </w:tc>
         <w:tc>
           <w:tcPr>
-            <w:tcW w:w="2252" w:type="dxa"/>
+            <w:tcW w:w="2386" w:type="dxa"/>
             <w:tcBorders>
               <w:top w:val="single" w:sz="2" w:space="0" w:color="000001"/>
               <w:left w:val="single" w:sz="6" w:space="0" w:color="000001"/>
@@ -1593,13 +1492,31 @@
                 <w:szCs w:val="20"/>
               </w:rPr>
             </w:pPr>
-            <w:r>
-              <w:rPr>
-                <w:sz w:val="20"/>
-                <w:szCs w:val="20"/>
-              </w:rPr>
-              <w:t>InvadersGame/drawGame</w:t>
-            </w:r>
+            <w:proofErr w:type="spellStart"/>
+            <w:r>
+              <w:rPr>
+                <w:sz w:val="20"/>
+                <w:szCs w:val="20"/>
+              </w:rPr>
+              <w:t>InvadersGame</w:t>
+            </w:r>
+            <w:proofErr w:type="spellEnd"/>
+            <w:r>
+              <w:rPr>
+                <w:sz w:val="20"/>
+                <w:szCs w:val="20"/>
+              </w:rPr>
+              <w:t>/</w:t>
+            </w:r>
+            <w:proofErr w:type="spellStart"/>
+            <w:r>
+              <w:rPr>
+                <w:sz w:val="20"/>
+                <w:szCs w:val="20"/>
+              </w:rPr>
+              <w:t>drawGame</w:t>
+            </w:r>
+            <w:proofErr w:type="spellEnd"/>
           </w:p>
           <w:p>
             <w:pPr>
@@ -1696,7 +1613,7 @@
         </w:tc>
         <w:tc>
           <w:tcPr>
-            <w:tcW w:w="1828" w:type="dxa"/>
+            <w:tcW w:w="1825" w:type="dxa"/>
             <w:tcBorders>
               <w:top w:val="single" w:sz="2" w:space="0" w:color="000001"/>
               <w:left w:val="single" w:sz="2" w:space="0" w:color="000001"/>
@@ -1781,7 +1698,7 @@
         </w:tc>
         <w:tc>
           <w:tcPr>
-            <w:tcW w:w="1719" w:type="dxa"/>
+            <w:tcW w:w="1675" w:type="dxa"/>
             <w:tcBorders>
               <w:top w:val="single" w:sz="2" w:space="0" w:color="000001"/>
               <w:left w:val="single" w:sz="2" w:space="0" w:color="000001"/>
@@ -1866,7 +1783,7 @@
         </w:tc>
         <w:tc>
           <w:tcPr>
-            <w:tcW w:w="3066" w:type="dxa"/>
+            <w:tcW w:w="3010" w:type="dxa"/>
             <w:tcBorders>
               <w:top w:val="single" w:sz="2" w:space="0" w:color="000001"/>
               <w:left w:val="single" w:sz="2" w:space="0" w:color="000001"/>
@@ -1962,7 +1879,7 @@
         </w:trPr>
         <w:tc>
           <w:tcPr>
-            <w:tcW w:w="1766" w:type="dxa"/>
+            <w:tcW w:w="1735" w:type="dxa"/>
             <w:tcBorders>
               <w:top w:val="single" w:sz="2" w:space="0" w:color="000001"/>
               <w:left w:val="single" w:sz="2" w:space="0" w:color="000001"/>
@@ -1992,7 +1909,7 @@
         </w:tc>
         <w:tc>
           <w:tcPr>
-            <w:tcW w:w="2252" w:type="dxa"/>
+            <w:tcW w:w="2386" w:type="dxa"/>
             <w:tcBorders>
               <w:top w:val="single" w:sz="2" w:space="0" w:color="000001"/>
               <w:left w:val="single" w:sz="6" w:space="0" w:color="000001"/>
@@ -2011,12 +1928,21 @@
                 <w:szCs w:val="20"/>
               </w:rPr>
             </w:pPr>
-            <w:r>
-              <w:rPr>
-                <w:sz w:val="20"/>
-                <w:szCs w:val="20"/>
-              </w:rPr>
-              <w:t xml:space="preserve">AlienArray movement </w:t>
+            <w:proofErr w:type="spellStart"/>
+            <w:r>
+              <w:rPr>
+                <w:sz w:val="20"/>
+                <w:szCs w:val="20"/>
+              </w:rPr>
+              <w:t>AlienArray</w:t>
+            </w:r>
+            <w:proofErr w:type="spellEnd"/>
+            <w:r>
+              <w:rPr>
+                <w:sz w:val="20"/>
+                <w:szCs w:val="20"/>
+              </w:rPr>
+              <w:t xml:space="preserve"> movement </w:t>
             </w:r>
           </w:p>
           <w:p>
@@ -2037,7 +1963,7 @@
         </w:tc>
         <w:tc>
           <w:tcPr>
-            <w:tcW w:w="1828" w:type="dxa"/>
+            <w:tcW w:w="1825" w:type="dxa"/>
             <w:tcBorders>
               <w:top w:val="single" w:sz="2" w:space="0" w:color="000001"/>
               <w:left w:val="single" w:sz="2" w:space="0" w:color="000001"/>
@@ -2067,7 +1993,7 @@
         </w:tc>
         <w:tc>
           <w:tcPr>
-            <w:tcW w:w="1719" w:type="dxa"/>
+            <w:tcW w:w="1675" w:type="dxa"/>
             <w:tcBorders>
               <w:top w:val="single" w:sz="2" w:space="0" w:color="000001"/>
               <w:left w:val="single" w:sz="2" w:space="0" w:color="000001"/>
@@ -2104,7 +2030,7 @@
         </w:tc>
         <w:tc>
           <w:tcPr>
-            <w:tcW w:w="3066" w:type="dxa"/>
+            <w:tcW w:w="3010" w:type="dxa"/>
             <w:tcBorders>
               <w:top w:val="single" w:sz="2" w:space="0" w:color="000001"/>
               <w:left w:val="single" w:sz="2" w:space="0" w:color="000001"/>
@@ -2128,7 +2054,39 @@
                 <w:sz w:val="20"/>
                 <w:szCs w:val="20"/>
               </w:rPr>
-              <w:t xml:space="preserve">Txt file for AlienArray movement, documenting InvadersGame class </w:t>
+              <w:t xml:space="preserve">Txt file for </w:t>
+            </w:r>
+            <w:proofErr w:type="spellStart"/>
+            <w:r>
+              <w:rPr>
+                <w:sz w:val="20"/>
+                <w:szCs w:val="20"/>
+              </w:rPr>
+              <w:t>AlienArray</w:t>
+            </w:r>
+            <w:proofErr w:type="spellEnd"/>
+            <w:r>
+              <w:rPr>
+                <w:sz w:val="20"/>
+                <w:szCs w:val="20"/>
+              </w:rPr>
+              <w:t xml:space="preserve"> movement, documenting </w:t>
+            </w:r>
+            <w:proofErr w:type="spellStart"/>
+            <w:r>
+              <w:rPr>
+                <w:sz w:val="20"/>
+                <w:szCs w:val="20"/>
+              </w:rPr>
+              <w:t>InvadersGame</w:t>
+            </w:r>
+            <w:proofErr w:type="spellEnd"/>
+            <w:r>
+              <w:rPr>
+                <w:sz w:val="20"/>
+                <w:szCs w:val="20"/>
+              </w:rPr>
+              <w:t xml:space="preserve"> class </w:t>
             </w:r>
           </w:p>
         </w:tc>

</xml_diff>

<commit_message>
extended alienshots over shape
</commit_message>
<xml_diff>
--- a/teamLog:Diagrams/demo3/teamLog.docx
+++ b/teamLog:Diagrams/demo3/teamLog.docx
@@ -48,37 +48,17 @@
         <w:pStyle w:val="Body"/>
       </w:pPr>
     </w:p>
-    <w:p>
-      <w:pPr>
-        <w:pStyle w:val="Body"/>
-      </w:pPr>
-    </w:p>
-    <w:p>
-      <w:pPr>
-        <w:pStyle w:val="Body"/>
-      </w:pPr>
-    </w:p>
-    <w:p>
-      <w:pPr>
-        <w:pStyle w:val="Body"/>
-      </w:pPr>
-    </w:p>
-    <w:p>
-      <w:pPr>
-        <w:pStyle w:val="Body"/>
-      </w:pPr>
-    </w:p>
     <w:tbl>
       <w:tblPr>
         <w:tblW w:w="10631" w:type="dxa"/>
         <w:tblInd w:w="78" w:type="dxa"/>
         <w:tblBorders>
-          <w:top w:val="single" w:sz="2" w:space="0" w:color="000001"/>
-          <w:left w:val="single" w:sz="2" w:space="0" w:color="000001"/>
-          <w:bottom w:val="single" w:sz="6" w:space="0" w:color="000001"/>
-          <w:right w:val="single" w:sz="2" w:space="0" w:color="000001"/>
-          <w:insideH w:val="single" w:sz="6" w:space="0" w:color="000001"/>
-          <w:insideV w:val="single" w:sz="2" w:space="0" w:color="000001"/>
+          <w:top w:val="single" w:color="000001" w:sz="2" w:space="0"/>
+          <w:left w:val="single" w:color="000001" w:sz="2" w:space="0"/>
+          <w:bottom w:val="single" w:color="000001" w:sz="6" w:space="0"/>
+          <w:right w:val="single" w:color="000001" w:sz="2" w:space="0"/>
+          <w:insideH w:val="single" w:color="000001" w:sz="6" w:space="0"/>
+          <w:insideV w:val="single" w:color="000001" w:sz="2" w:space="0"/>
         </w:tblBorders>
         <w:tblCellMar>
           <w:top w:w="80" w:type="dxa"/>
@@ -104,10 +84,10 @@
           <w:tcPr>
             <w:tcW w:w="1735" w:type="dxa"/>
             <w:tcBorders>
-              <w:top w:val="single" w:sz="2" w:space="0" w:color="000001"/>
-              <w:left w:val="single" w:sz="2" w:space="0" w:color="000001"/>
-              <w:bottom w:val="single" w:sz="6" w:space="0" w:color="000001"/>
-              <w:right w:val="single" w:sz="2" w:space="0" w:color="000001"/>
+              <w:top w:val="single" w:color="000001" w:sz="2" w:space="0"/>
+              <w:left w:val="single" w:color="000001" w:sz="2" w:space="0"/>
+              <w:bottom w:val="single" w:color="000001" w:sz="6" w:space="0"/>
+              <w:right w:val="single" w:color="000001" w:sz="2" w:space="0"/>
             </w:tcBorders>
             <w:shd w:val="clear" w:color="auto" w:fill="004C7F"/>
             <w:tcMar>
@@ -130,10 +110,10 @@
           <w:tcPr>
             <w:tcW w:w="2386" w:type="dxa"/>
             <w:tcBorders>
-              <w:top w:val="single" w:sz="2" w:space="0" w:color="000001"/>
-              <w:left w:val="single" w:sz="2" w:space="0" w:color="000001"/>
-              <w:bottom w:val="single" w:sz="6" w:space="0" w:color="000001"/>
-              <w:right w:val="single" w:sz="2" w:space="0" w:color="000001"/>
+              <w:top w:val="single" w:color="000001" w:sz="2" w:space="0"/>
+              <w:left w:val="single" w:color="000001" w:sz="2" w:space="0"/>
+              <w:bottom w:val="single" w:color="000001" w:sz="6" w:space="0"/>
+              <w:right w:val="single" w:color="000001" w:sz="2" w:space="0"/>
             </w:tcBorders>
             <w:shd w:val="clear" w:color="auto" w:fill="004C7F"/>
             <w:tcMar>
@@ -156,10 +136,10 @@
           <w:tcPr>
             <w:tcW w:w="1825" w:type="dxa"/>
             <w:tcBorders>
-              <w:top w:val="single" w:sz="2" w:space="0" w:color="000001"/>
-              <w:left w:val="single" w:sz="2" w:space="0" w:color="000001"/>
-              <w:bottom w:val="single" w:sz="6" w:space="0" w:color="000001"/>
-              <w:right w:val="single" w:sz="2" w:space="0" w:color="000001"/>
+              <w:top w:val="single" w:color="000001" w:sz="2" w:space="0"/>
+              <w:left w:val="single" w:color="000001" w:sz="2" w:space="0"/>
+              <w:bottom w:val="single" w:color="000001" w:sz="6" w:space="0"/>
+              <w:right w:val="single" w:color="000001" w:sz="2" w:space="0"/>
             </w:tcBorders>
             <w:shd w:val="clear" w:color="auto" w:fill="004C7F"/>
             <w:tcMar>
@@ -182,10 +162,10 @@
           <w:tcPr>
             <w:tcW w:w="1675" w:type="dxa"/>
             <w:tcBorders>
-              <w:top w:val="single" w:sz="2" w:space="0" w:color="000001"/>
-              <w:left w:val="single" w:sz="2" w:space="0" w:color="000001"/>
-              <w:bottom w:val="single" w:sz="6" w:space="0" w:color="000001"/>
-              <w:right w:val="single" w:sz="2" w:space="0" w:color="000001"/>
+              <w:top w:val="single" w:color="000001" w:sz="2" w:space="0"/>
+              <w:left w:val="single" w:color="000001" w:sz="2" w:space="0"/>
+              <w:bottom w:val="single" w:color="000001" w:sz="6" w:space="0"/>
+              <w:right w:val="single" w:color="000001" w:sz="2" w:space="0"/>
             </w:tcBorders>
             <w:shd w:val="clear" w:color="auto" w:fill="004C7F"/>
             <w:tcMar>
@@ -208,10 +188,10 @@
           <w:tcPr>
             <w:tcW w:w="3010" w:type="dxa"/>
             <w:tcBorders>
-              <w:top w:val="single" w:sz="2" w:space="0" w:color="000001"/>
-              <w:left w:val="single" w:sz="2" w:space="0" w:color="000001"/>
-              <w:bottom w:val="single" w:sz="6" w:space="0" w:color="000001"/>
-              <w:right w:val="single" w:sz="2" w:space="0" w:color="000001"/>
+              <w:top w:val="single" w:color="000001" w:sz="2" w:space="0"/>
+              <w:left w:val="single" w:color="000001" w:sz="2" w:space="0"/>
+              <w:bottom w:val="single" w:color="000001" w:sz="6" w:space="0"/>
+              <w:right w:val="single" w:color="000001" w:sz="2" w:space="0"/>
             </w:tcBorders>
             <w:shd w:val="clear" w:color="auto" w:fill="004C7F"/>
             <w:tcMar>
@@ -239,10 +219,10 @@
           <w:tcPr>
             <w:tcW w:w="1735" w:type="dxa"/>
             <w:tcBorders>
-              <w:top w:val="single" w:sz="6" w:space="0" w:color="000001"/>
-              <w:left w:val="single" w:sz="2" w:space="0" w:color="000001"/>
-              <w:bottom w:val="single" w:sz="2" w:space="0" w:color="000001"/>
-              <w:right w:val="single" w:sz="6" w:space="0" w:color="000001"/>
+              <w:top w:val="single" w:color="000001" w:sz="6" w:space="0"/>
+              <w:left w:val="single" w:color="000001" w:sz="2" w:space="0"/>
+              <w:bottom w:val="single" w:color="000001" w:sz="2" w:space="0"/>
+              <w:right w:val="single" w:color="000001" w:sz="6" w:space="0"/>
             </w:tcBorders>
             <w:shd w:val="clear" w:color="auto" w:fill="FEFFFE"/>
             <w:tcMar>
@@ -265,21 +245,87 @@
           <w:tcPr>
             <w:tcW w:w="2386" w:type="dxa"/>
             <w:tcBorders>
-              <w:top w:val="single" w:sz="6" w:space="0" w:color="000001"/>
-              <w:left w:val="single" w:sz="6" w:space="0" w:color="000001"/>
-              <w:bottom w:val="single" w:sz="2" w:space="0" w:color="000001"/>
-              <w:right w:val="single" w:sz="2" w:space="0" w:color="000001"/>
+              <w:top w:val="single" w:color="000001" w:sz="6" w:space="0"/>
+              <w:left w:val="single" w:color="000001" w:sz="6" w:space="0"/>
+              <w:bottom w:val="single" w:color="000001" w:sz="2" w:space="0"/>
+              <w:right w:val="single" w:color="000001" w:sz="2" w:space="0"/>
             </w:tcBorders>
-            <w:shd w:val="clear" w:color="auto" w:fill="FFFFFF"/>
+            <w:shd w:val="clear" w:color="auto" w:fill="FFFFFF" w:themeFill="background1"/>
             <w:tcMar>
               <w:left w:w="72" w:type="dxa"/>
             </w:tcMar>
           </w:tcPr>
           <w:p>
             <w:pPr>
+              <w:rPr>
+                <w:rFonts w:ascii="Helvetica Neue" w:hAnsi="Helvetica Neue" w:eastAsia="Helvetica Neue" w:cs="Helvetica Neue"/>
+                <w:noProof w:val="0"/>
+                <w:sz w:val="20"/>
+                <w:szCs w:val="20"/>
+                <w:lang w:val="en-US"/>
+              </w:rPr>
+            </w:pPr>
+            <w:r>
+              <w:rPr>
+                <w:rFonts w:ascii="Helvetica Neue" w:hAnsi="Helvetica Neue" w:eastAsia="Helvetica Neue" w:cs="Helvetica Neue"/>
+                <w:noProof w:val="0"/>
+                <w:sz w:val="20"/>
+                <w:szCs w:val="20"/>
+                <w:lang w:val="en-US"/>
+              </w:rPr>
+              <w:t xml:space="preserve">Created class </w:t>
+            </w:r>
+            <w:proofErr w:type="spellStart"/>
+            <w:r>
+              <w:rPr>
+                <w:rFonts w:ascii="Helvetica Neue" w:hAnsi="Helvetica Neue" w:eastAsia="Helvetica Neue" w:cs="Helvetica Neue"/>
+                <w:noProof w:val="0"/>
+                <w:sz w:val="20"/>
+                <w:szCs w:val="20"/>
+                <w:lang w:val="en-US"/>
+              </w:rPr>
+              <w:t>AlienShots</w:t>
+            </w:r>
+            <w:proofErr w:type="spellEnd"/>
+            <w:r>
+              <w:rPr>
+                <w:rFonts w:ascii="Helvetica Neue" w:hAnsi="Helvetica Neue" w:eastAsia="Helvetica Neue" w:cs="Helvetica Neue"/>
+                <w:noProof w:val="0"/>
+                <w:sz w:val="20"/>
+                <w:szCs w:val="20"/>
+                <w:lang w:val="en-US"/>
+              </w:rPr>
+              <w:t xml:space="preserve">, extended </w:t>
+            </w:r>
+            <w:proofErr w:type="spellStart"/>
+            <w:r>
+              <w:rPr>
+                <w:rFonts w:ascii="Helvetica Neue" w:hAnsi="Helvetica Neue" w:eastAsia="Helvetica Neue" w:cs="Helvetica Neue"/>
+                <w:noProof w:val="0"/>
+                <w:sz w:val="20"/>
+                <w:szCs w:val="20"/>
+                <w:lang w:val="en-US"/>
+              </w:rPr>
+              <w:t>AlienShots</w:t>
+            </w:r>
+            <w:proofErr w:type="spellEnd"/>
+            <w:r>
+              <w:rPr>
+                <w:rFonts w:ascii="Helvetica Neue" w:hAnsi="Helvetica Neue" w:eastAsia="Helvetica Neue" w:cs="Helvetica Neue"/>
+                <w:noProof w:val="0"/>
+                <w:sz w:val="20"/>
+                <w:szCs w:val="20"/>
+                <w:lang w:val="en-US"/>
+              </w:rPr>
+              <w:t xml:space="preserve"> over Shape</w:t>
+            </w:r>
+          </w:p>
+          <w:p>
+            <w:pPr>
               <w:pStyle w:val="TableStyle2"/>
               <w:rPr>
                 <w:sz w:val="20"/>
+                <w:szCs w:val="20"/>
               </w:rPr>
             </w:pPr>
           </w:p>
@@ -288,21 +334,43 @@
           <w:tcPr>
             <w:tcW w:w="1825" w:type="dxa"/>
             <w:tcBorders>
-              <w:top w:val="single" w:sz="6" w:space="0" w:color="000001"/>
-              <w:left w:val="single" w:sz="2" w:space="0" w:color="000001"/>
-              <w:bottom w:val="single" w:sz="2" w:space="0" w:color="000001"/>
-              <w:right w:val="single" w:sz="2" w:space="0" w:color="000001"/>
+              <w:top w:val="single" w:color="000001" w:sz="6" w:space="0"/>
+              <w:left w:val="single" w:color="000001" w:sz="2" w:space="0"/>
+              <w:bottom w:val="single" w:color="000001" w:sz="2" w:space="0"/>
+              <w:right w:val="single" w:color="000001" w:sz="2" w:space="0"/>
             </w:tcBorders>
-            <w:shd w:val="clear" w:color="auto" w:fill="FFFFFF"/>
+            <w:shd w:val="clear" w:color="auto" w:fill="FFFFFF" w:themeFill="background1"/>
             <w:tcMar>
               <w:left w:w="77" w:type="dxa"/>
             </w:tcMar>
           </w:tcPr>
+          <w:p w14:noSpellErr="1">
+            <w:pPr>
+              <w:rPr>
+                <w:rFonts w:ascii="Helvetica Neue" w:hAnsi="Helvetica Neue" w:eastAsia="Helvetica Neue" w:cs="Helvetica Neue"/>
+                <w:noProof w:val="0"/>
+                <w:sz w:val="20"/>
+                <w:szCs w:val="20"/>
+                <w:lang w:val="en-US"/>
+              </w:rPr>
+            </w:pPr>
+            <w:r>
+              <w:rPr>
+                <w:rFonts w:ascii="Helvetica Neue" w:hAnsi="Helvetica Neue" w:eastAsia="Helvetica Neue" w:cs="Helvetica Neue"/>
+                <w:noProof w:val="0"/>
+                <w:sz w:val="20"/>
+                <w:szCs w:val="20"/>
+                <w:lang w:val="en-US"/>
+              </w:rPr>
+              <w:t>Nov 5, Nov 15</w:t>
+            </w:r>
+          </w:p>
           <w:p>
             <w:pPr>
               <w:pStyle w:val="TableStyle2"/>
               <w:rPr>
                 <w:sz w:val="20"/>
+                <w:szCs w:val="20"/>
               </w:rPr>
             </w:pPr>
           </w:p>
@@ -311,21 +379,43 @@
           <w:tcPr>
             <w:tcW w:w="1675" w:type="dxa"/>
             <w:tcBorders>
-              <w:top w:val="single" w:sz="6" w:space="0" w:color="000001"/>
-              <w:left w:val="single" w:sz="2" w:space="0" w:color="000001"/>
-              <w:bottom w:val="single" w:sz="2" w:space="0" w:color="000001"/>
-              <w:right w:val="single" w:sz="2" w:space="0" w:color="000001"/>
+              <w:top w:val="single" w:color="000001" w:sz="6" w:space="0"/>
+              <w:left w:val="single" w:color="000001" w:sz="2" w:space="0"/>
+              <w:bottom w:val="single" w:color="000001" w:sz="2" w:space="0"/>
+              <w:right w:val="single" w:color="000001" w:sz="2" w:space="0"/>
             </w:tcBorders>
-            <w:shd w:val="clear" w:color="auto" w:fill="FFFFFF"/>
+            <w:shd w:val="clear" w:color="auto" w:fill="FFFFFF" w:themeFill="background1"/>
             <w:tcMar>
               <w:left w:w="77" w:type="dxa"/>
             </w:tcMar>
           </w:tcPr>
+          <w:p w14:noSpellErr="1">
+            <w:pPr>
+              <w:rPr>
+                <w:rFonts w:ascii="Helvetica Neue" w:hAnsi="Helvetica Neue" w:eastAsia="Helvetica Neue" w:cs="Helvetica Neue"/>
+                <w:noProof w:val="0"/>
+                <w:sz w:val="20"/>
+                <w:szCs w:val="20"/>
+                <w:lang w:val="en-US"/>
+              </w:rPr>
+            </w:pPr>
+            <w:r>
+              <w:rPr>
+                <w:rFonts w:ascii="Helvetica Neue" w:hAnsi="Helvetica Neue" w:eastAsia="Helvetica Neue" w:cs="Helvetica Neue"/>
+                <w:noProof w:val="0"/>
+                <w:sz w:val="20"/>
+                <w:szCs w:val="20"/>
+                <w:lang w:val="en-US"/>
+              </w:rPr>
+              <w:t>~8 hours</w:t>
+            </w:r>
+          </w:p>
           <w:p>
             <w:pPr>
               <w:pStyle w:val="TableStyle2"/>
               <w:rPr>
                 <w:sz w:val="20"/>
+                <w:szCs w:val="20"/>
               </w:rPr>
             </w:pPr>
           </w:p>
@@ -334,32 +424,112 @@
           <w:tcPr>
             <w:tcW w:w="3010" w:type="dxa"/>
             <w:tcBorders>
-              <w:top w:val="single" w:sz="6" w:space="0" w:color="000001"/>
-              <w:left w:val="single" w:sz="2" w:space="0" w:color="000001"/>
-              <w:bottom w:val="single" w:sz="2" w:space="0" w:color="000001"/>
-              <w:right w:val="single" w:sz="2" w:space="0" w:color="000001"/>
+              <w:top w:val="single" w:color="000001" w:sz="6" w:space="0"/>
+              <w:left w:val="single" w:color="000001" w:sz="2" w:space="0"/>
+              <w:bottom w:val="single" w:color="000001" w:sz="2" w:space="0"/>
+              <w:right w:val="single" w:color="000001" w:sz="2" w:space="0"/>
             </w:tcBorders>
-            <w:shd w:val="clear" w:color="auto" w:fill="FFFFFF"/>
+            <w:shd w:val="clear" w:color="auto" w:fill="FFFFFF" w:themeFill="background1"/>
             <w:tcMar>
               <w:left w:w="77" w:type="dxa"/>
             </w:tcMar>
           </w:tcPr>
           <w:p>
             <w:pPr>
-              <w:pStyle w:val="TableStyle2"/>
-              <w:rPr>
-                <w:rFonts w:eastAsia="Arial Unicode MS" w:cs="Arial Unicode MS"/>
-                <w:sz w:val="20"/>
-              </w:rPr>
-            </w:pPr>
-          </w:p>
-          <w:p>
-            <w:pPr>
-              <w:pStyle w:val="TableStyle2"/>
-              <w:rPr>
-                <w:sz w:val="20"/>
-              </w:rPr>
-            </w:pPr>
+              <w:rPr>
+                <w:rFonts w:ascii="Helvetica Neue" w:hAnsi="Helvetica Neue" w:eastAsia="Helvetica Neue" w:cs="Helvetica Neue"/>
+                <w:noProof w:val="0"/>
+                <w:sz w:val="20"/>
+                <w:szCs w:val="20"/>
+                <w:lang w:val="en-US"/>
+              </w:rPr>
+            </w:pPr>
+            <w:r>
+              <w:rPr>
+                <w:rFonts w:ascii="Helvetica Neue" w:hAnsi="Helvetica Neue" w:eastAsia="Helvetica Neue" w:cs="Helvetica Neue"/>
+                <w:noProof w:val="0"/>
+                <w:sz w:val="20"/>
+                <w:szCs w:val="20"/>
+                <w:lang w:val="en-US"/>
+              </w:rPr>
+              <w:t xml:space="preserve">Nov 5: </w:t>
+            </w:r>
+            <w:proofErr w:type="spellStart"/>
+            <w:r>
+              <w:rPr>
+                <w:rFonts w:ascii="Helvetica Neue" w:hAnsi="Helvetica Neue" w:eastAsia="Helvetica Neue" w:cs="Helvetica Neue"/>
+                <w:noProof w:val="0"/>
+                <w:sz w:val="20"/>
+                <w:szCs w:val="20"/>
+                <w:lang w:val="en-US"/>
+              </w:rPr>
+              <w:t>AlienShots</w:t>
+            </w:r>
+            <w:proofErr w:type="spellEnd"/>
+            <w:r>
+              <w:rPr>
+                <w:rFonts w:ascii="Helvetica Neue" w:hAnsi="Helvetica Neue" w:eastAsia="Helvetica Neue" w:cs="Helvetica Neue"/>
+                <w:noProof w:val="0"/>
+                <w:sz w:val="20"/>
+                <w:szCs w:val="20"/>
+                <w:lang w:val="en-US"/>
+              </w:rPr>
+              <w:t xml:space="preserve"> selects a random row/col location of an alien on the array, if alive it generates a shot. If shot hits player, player loses.</w:t>
+            </w:r>
+          </w:p>
+          <w:p>
+            <w:pPr>
+              <w:rPr>
+                <w:sz w:val="20"/>
+                <w:szCs w:val="20"/>
+              </w:rPr>
+            </w:pPr>
+            <w:r>
+              <w:br/>
+            </w:r>
+          </w:p>
+          <w:p>
+            <w:pPr>
+              <w:rPr>
+                <w:rFonts w:ascii="Helvetica Neue" w:hAnsi="Helvetica Neue" w:eastAsia="Helvetica Neue" w:cs="Helvetica Neue"/>
+                <w:noProof w:val="0"/>
+                <w:sz w:val="20"/>
+                <w:szCs w:val="20"/>
+                <w:lang w:val="en-US"/>
+              </w:rPr>
+            </w:pPr>
+            <w:r>
+              <w:rPr>
+                <w:rFonts w:ascii="Helvetica Neue" w:hAnsi="Helvetica Neue" w:eastAsia="Helvetica Neue" w:cs="Helvetica Neue"/>
+                <w:noProof w:val="0"/>
+                <w:sz w:val="20"/>
+                <w:szCs w:val="20"/>
+                <w:lang w:val="en-US"/>
+              </w:rPr>
+              <w:t xml:space="preserve">Nov 15: extended </w:t>
+            </w:r>
+            <w:proofErr w:type="spellStart"/>
+            <w:r>
+              <w:rPr>
+                <w:rFonts w:ascii="Helvetica Neue" w:hAnsi="Helvetica Neue" w:eastAsia="Helvetica Neue" w:cs="Helvetica Neue"/>
+                <w:noProof w:val="0"/>
+                <w:sz w:val="20"/>
+                <w:szCs w:val="20"/>
+                <w:lang w:val="en-US"/>
+              </w:rPr>
+              <w:t>AlienShots</w:t>
+            </w:r>
+            <w:proofErr w:type="spellEnd"/>
+            <w:r>
+              <w:rPr>
+                <w:rFonts w:ascii="Helvetica Neue" w:hAnsi="Helvetica Neue" w:eastAsia="Helvetica Neue" w:cs="Helvetica Neue"/>
+                <w:noProof w:val="0"/>
+                <w:sz w:val="20"/>
+                <w:szCs w:val="20"/>
+                <w:lang w:val="en-US"/>
+              </w:rPr>
+              <w:t xml:space="preserve"> over Shape class.</w:t>
+            </w:r>
           </w:p>
         </w:tc>
       </w:tr>
@@ -371,10 +541,10 @@
           <w:tcPr>
             <w:tcW w:w="1735" w:type="dxa"/>
             <w:tcBorders>
-              <w:top w:val="single" w:sz="2" w:space="0" w:color="000001"/>
-              <w:left w:val="single" w:sz="2" w:space="0" w:color="000001"/>
-              <w:bottom w:val="single" w:sz="2" w:space="0" w:color="000001"/>
-              <w:right w:val="single" w:sz="6" w:space="0" w:color="000001"/>
+              <w:top w:val="single" w:color="000001" w:sz="2" w:space="0"/>
+              <w:left w:val="single" w:color="000001" w:sz="2" w:space="0"/>
+              <w:bottom w:val="single" w:color="000001" w:sz="2" w:space="0"/>
+              <w:right w:val="single" w:color="000001" w:sz="6" w:space="0"/>
             </w:tcBorders>
             <w:shd w:val="clear" w:color="auto" w:fill="FEFFFE"/>
             <w:tcMar>
@@ -392,7 +562,7 @@
             </w:pPr>
             <w:r>
               <w:rPr>
-                <w:rFonts w:asciiTheme="minorHAnsi" w:hAnsiTheme="minorHAnsi" w:cs="Arial Unicode MS"/>
+                <w:rFonts w:cs="Arial Unicode MS" w:asciiTheme="minorHAnsi" w:hAnsiTheme="minorHAnsi"/>
                 <w:b/>
                 <w:color w:val="002060"/>
                 <w:sz w:val="20"/>
@@ -406,10 +576,10 @@
           <w:tcPr>
             <w:tcW w:w="2386" w:type="dxa"/>
             <w:tcBorders>
-              <w:top w:val="single" w:sz="2" w:space="0" w:color="000001"/>
-              <w:left w:val="single" w:sz="6" w:space="0" w:color="000001"/>
-              <w:bottom w:val="single" w:sz="2" w:space="0" w:color="000001"/>
-              <w:right w:val="single" w:sz="2" w:space="0" w:color="000001"/>
+              <w:top w:val="single" w:color="000001" w:sz="2" w:space="0"/>
+              <w:left w:val="single" w:color="000001" w:sz="6" w:space="0"/>
+              <w:bottom w:val="single" w:color="000001" w:sz="2" w:space="0"/>
+              <w:right w:val="single" w:color="000001" w:sz="2" w:space="0"/>
             </w:tcBorders>
             <w:shd w:val="clear" w:color="auto" w:fill="E7E7E7"/>
             <w:tcMar>
@@ -430,7 +600,7 @@
               </w:rPr>
               <w:t>Code organization, implementing inheritance</w:t>
             </w:r>
-            <w:bookmarkStart w:id="0" w:name="_GoBack"/>
+            <w:bookmarkStart w:name="_GoBack" w:id="0"/>
             <w:bookmarkEnd w:id="0"/>
           </w:p>
         </w:tc>
@@ -438,10 +608,10 @@
           <w:tcPr>
             <w:tcW w:w="1825" w:type="dxa"/>
             <w:tcBorders>
-              <w:top w:val="single" w:sz="2" w:space="0" w:color="000001"/>
-              <w:left w:val="single" w:sz="2" w:space="0" w:color="000001"/>
-              <w:bottom w:val="single" w:sz="2" w:space="0" w:color="000001"/>
-              <w:right w:val="single" w:sz="2" w:space="0" w:color="000001"/>
+              <w:top w:val="single" w:color="000001" w:sz="2" w:space="0"/>
+              <w:left w:val="single" w:color="000001" w:sz="2" w:space="0"/>
+              <w:bottom w:val="single" w:color="000001" w:sz="2" w:space="0"/>
+              <w:right w:val="single" w:color="000001" w:sz="2" w:space="0"/>
             </w:tcBorders>
             <w:shd w:val="clear" w:color="auto" w:fill="E7E7E7"/>
             <w:tcMar>
@@ -468,10 +638,10 @@
           <w:tcPr>
             <w:tcW w:w="1675" w:type="dxa"/>
             <w:tcBorders>
-              <w:top w:val="single" w:sz="2" w:space="0" w:color="000001"/>
-              <w:left w:val="single" w:sz="2" w:space="0" w:color="000001"/>
-              <w:bottom w:val="single" w:sz="2" w:space="0" w:color="000001"/>
-              <w:right w:val="single" w:sz="2" w:space="0" w:color="000001"/>
+              <w:top w:val="single" w:color="000001" w:sz="2" w:space="0"/>
+              <w:left w:val="single" w:color="000001" w:sz="2" w:space="0"/>
+              <w:bottom w:val="single" w:color="000001" w:sz="2" w:space="0"/>
+              <w:right w:val="single" w:color="000001" w:sz="2" w:space="0"/>
             </w:tcBorders>
             <w:shd w:val="clear" w:color="auto" w:fill="E7E7E7"/>
             <w:tcMar>
@@ -498,10 +668,10 @@
           <w:tcPr>
             <w:tcW w:w="3010" w:type="dxa"/>
             <w:tcBorders>
-              <w:top w:val="single" w:sz="2" w:space="0" w:color="000001"/>
-              <w:left w:val="single" w:sz="2" w:space="0" w:color="000001"/>
-              <w:bottom w:val="single" w:sz="2" w:space="0" w:color="000001"/>
-              <w:right w:val="single" w:sz="2" w:space="0" w:color="000001"/>
+              <w:top w:val="single" w:color="000001" w:sz="2" w:space="0"/>
+              <w:left w:val="single" w:color="000001" w:sz="2" w:space="0"/>
+              <w:bottom w:val="single" w:color="000001" w:sz="2" w:space="0"/>
+              <w:right w:val="single" w:color="000001" w:sz="2" w:space="0"/>
             </w:tcBorders>
             <w:shd w:val="clear" w:color="auto" w:fill="E7E7E7"/>
             <w:tcMar>
@@ -563,10 +733,10 @@
           <w:tcPr>
             <w:tcW w:w="1735" w:type="dxa"/>
             <w:tcBorders>
-              <w:top w:val="single" w:sz="2" w:space="0" w:color="000001"/>
-              <w:left w:val="single" w:sz="2" w:space="0" w:color="000001"/>
-              <w:bottom w:val="single" w:sz="2" w:space="0" w:color="000001"/>
-              <w:right w:val="single" w:sz="6" w:space="0" w:color="000001"/>
+              <w:top w:val="single" w:color="000001" w:sz="2" w:space="0"/>
+              <w:left w:val="single" w:color="000001" w:sz="2" w:space="0"/>
+              <w:bottom w:val="single" w:color="000001" w:sz="2" w:space="0"/>
+              <w:right w:val="single" w:color="000001" w:sz="6" w:space="0"/>
             </w:tcBorders>
             <w:shd w:val="clear" w:color="auto" w:fill="FEFFFE"/>
             <w:tcMar>
@@ -598,12 +768,12 @@
           <w:tcPr>
             <w:tcW w:w="2386" w:type="dxa"/>
             <w:tcBorders>
-              <w:top w:val="single" w:sz="2" w:space="0" w:color="000001"/>
-              <w:left w:val="single" w:sz="6" w:space="0" w:color="000001"/>
-              <w:bottom w:val="single" w:sz="2" w:space="0" w:color="000001"/>
-              <w:right w:val="single" w:sz="2" w:space="0" w:color="000001"/>
+              <w:top w:val="single" w:color="000001" w:sz="2" w:space="0"/>
+              <w:left w:val="single" w:color="000001" w:sz="6" w:space="0"/>
+              <w:bottom w:val="single" w:color="000001" w:sz="2" w:space="0"/>
+              <w:right w:val="single" w:color="000001" w:sz="2" w:space="0"/>
             </w:tcBorders>
-            <w:shd w:val="clear" w:color="auto" w:fill="FFFFFF"/>
+            <w:shd w:val="clear" w:color="auto" w:fill="FFFFFF" w:themeFill="background1"/>
             <w:tcMar>
               <w:left w:w="72" w:type="dxa"/>
             </w:tcMar>
@@ -628,12 +798,12 @@
           <w:tcPr>
             <w:tcW w:w="1825" w:type="dxa"/>
             <w:tcBorders>
-              <w:top w:val="single" w:sz="2" w:space="0" w:color="000001"/>
-              <w:left w:val="single" w:sz="2" w:space="0" w:color="000001"/>
-              <w:bottom w:val="single" w:sz="2" w:space="0" w:color="000001"/>
-              <w:right w:val="single" w:sz="2" w:space="0" w:color="000001"/>
+              <w:top w:val="single" w:color="000001" w:sz="2" w:space="0"/>
+              <w:left w:val="single" w:color="000001" w:sz="2" w:space="0"/>
+              <w:bottom w:val="single" w:color="000001" w:sz="2" w:space="0"/>
+              <w:right w:val="single" w:color="000001" w:sz="2" w:space="0"/>
             </w:tcBorders>
-            <w:shd w:val="clear" w:color="auto" w:fill="FFFFFF"/>
+            <w:shd w:val="clear" w:color="auto" w:fill="FFFFFF" w:themeFill="background1"/>
             <w:tcMar>
               <w:left w:w="77" w:type="dxa"/>
             </w:tcMar>
@@ -658,12 +828,12 @@
           <w:tcPr>
             <w:tcW w:w="1675" w:type="dxa"/>
             <w:tcBorders>
-              <w:top w:val="single" w:sz="2" w:space="0" w:color="000001"/>
-              <w:left w:val="single" w:sz="2" w:space="0" w:color="000001"/>
-              <w:bottom w:val="single" w:sz="2" w:space="0" w:color="000001"/>
-              <w:right w:val="single" w:sz="2" w:space="0" w:color="000001"/>
+              <w:top w:val="single" w:color="000001" w:sz="2" w:space="0"/>
+              <w:left w:val="single" w:color="000001" w:sz="2" w:space="0"/>
+              <w:bottom w:val="single" w:color="000001" w:sz="2" w:space="0"/>
+              <w:right w:val="single" w:color="000001" w:sz="2" w:space="0"/>
             </w:tcBorders>
-            <w:shd w:val="clear" w:color="auto" w:fill="FFFFFF"/>
+            <w:shd w:val="clear" w:color="auto" w:fill="FFFFFF" w:themeFill="background1"/>
             <w:tcMar>
               <w:left w:w="77" w:type="dxa"/>
             </w:tcMar>
@@ -688,12 +858,12 @@
           <w:tcPr>
             <w:tcW w:w="3010" w:type="dxa"/>
             <w:tcBorders>
-              <w:top w:val="single" w:sz="2" w:space="0" w:color="000001"/>
-              <w:left w:val="single" w:sz="2" w:space="0" w:color="000001"/>
-              <w:bottom w:val="single" w:sz="2" w:space="0" w:color="000001"/>
-              <w:right w:val="single" w:sz="2" w:space="0" w:color="000001"/>
+              <w:top w:val="single" w:color="000001" w:sz="2" w:space="0"/>
+              <w:left w:val="single" w:color="000001" w:sz="2" w:space="0"/>
+              <w:bottom w:val="single" w:color="000001" w:sz="2" w:space="0"/>
+              <w:right w:val="single" w:color="000001" w:sz="2" w:space="0"/>
             </w:tcBorders>
-            <w:shd w:val="clear" w:color="auto" w:fill="FFFFFF"/>
+            <w:shd w:val="clear" w:color="auto" w:fill="FFFFFF" w:themeFill="background1"/>
             <w:tcMar>
               <w:left w:w="77" w:type="dxa"/>
             </w:tcMar>
@@ -723,10 +893,10 @@
           <w:tcPr>
             <w:tcW w:w="1735" w:type="dxa"/>
             <w:tcBorders>
-              <w:top w:val="single" w:sz="2" w:space="0" w:color="000001"/>
-              <w:left w:val="single" w:sz="2" w:space="0" w:color="000001"/>
-              <w:bottom w:val="single" w:sz="2" w:space="0" w:color="000001"/>
-              <w:right w:val="single" w:sz="6" w:space="0" w:color="000001"/>
+              <w:top w:val="single" w:color="000001" w:sz="2" w:space="0"/>
+              <w:left w:val="single" w:color="000001" w:sz="2" w:space="0"/>
+              <w:bottom w:val="single" w:color="000001" w:sz="2" w:space="0"/>
+              <w:right w:val="single" w:color="000001" w:sz="6" w:space="0"/>
             </w:tcBorders>
             <w:shd w:val="clear" w:color="auto" w:fill="FEFFFE"/>
             <w:tcMar>
@@ -753,10 +923,10 @@
           <w:tcPr>
             <w:tcW w:w="2386" w:type="dxa"/>
             <w:tcBorders>
-              <w:top w:val="single" w:sz="2" w:space="0" w:color="000001"/>
-              <w:left w:val="single" w:sz="6" w:space="0" w:color="000001"/>
-              <w:bottom w:val="single" w:sz="2" w:space="0" w:color="000001"/>
-              <w:right w:val="single" w:sz="2" w:space="0" w:color="000001"/>
+              <w:top w:val="single" w:color="000001" w:sz="2" w:space="0"/>
+              <w:left w:val="single" w:color="000001" w:sz="6" w:space="0"/>
+              <w:bottom w:val="single" w:color="000001" w:sz="2" w:space="0"/>
+              <w:right w:val="single" w:color="000001" w:sz="2" w:space="0"/>
             </w:tcBorders>
             <w:shd w:val="clear" w:color="auto" w:fill="E7E7E7"/>
             <w:tcMar>
@@ -892,10 +1062,10 @@
           <w:tcPr>
             <w:tcW w:w="1825" w:type="dxa"/>
             <w:tcBorders>
-              <w:top w:val="single" w:sz="2" w:space="0" w:color="000001"/>
-              <w:left w:val="single" w:sz="2" w:space="0" w:color="000001"/>
-              <w:bottom w:val="single" w:sz="2" w:space="0" w:color="000001"/>
-              <w:right w:val="single" w:sz="2" w:space="0" w:color="000001"/>
+              <w:top w:val="single" w:color="000001" w:sz="2" w:space="0"/>
+              <w:left w:val="single" w:color="000001" w:sz="2" w:space="0"/>
+              <w:bottom w:val="single" w:color="000001" w:sz="2" w:space="0"/>
+              <w:right w:val="single" w:color="000001" w:sz="2" w:space="0"/>
             </w:tcBorders>
             <w:shd w:val="clear" w:color="auto" w:fill="E7E7E7"/>
             <w:tcMar>
@@ -1009,10 +1179,10 @@
           <w:tcPr>
             <w:tcW w:w="1675" w:type="dxa"/>
             <w:tcBorders>
-              <w:top w:val="single" w:sz="2" w:space="0" w:color="000001"/>
-              <w:left w:val="single" w:sz="2" w:space="0" w:color="000001"/>
-              <w:bottom w:val="single" w:sz="2" w:space="0" w:color="000001"/>
-              <w:right w:val="single" w:sz="2" w:space="0" w:color="000001"/>
+              <w:top w:val="single" w:color="000001" w:sz="2" w:space="0"/>
+              <w:left w:val="single" w:color="000001" w:sz="2" w:space="0"/>
+              <w:bottom w:val="single" w:color="000001" w:sz="2" w:space="0"/>
+              <w:right w:val="single" w:color="000001" w:sz="2" w:space="0"/>
             </w:tcBorders>
             <w:shd w:val="clear" w:color="auto" w:fill="E7E7E7"/>
             <w:tcMar>
@@ -1112,10 +1282,10 @@
           <w:tcPr>
             <w:tcW w:w="3010" w:type="dxa"/>
             <w:tcBorders>
-              <w:top w:val="single" w:sz="2" w:space="0" w:color="000001"/>
-              <w:left w:val="single" w:sz="2" w:space="0" w:color="000001"/>
-              <w:bottom w:val="single" w:sz="2" w:space="0" w:color="000001"/>
-              <w:right w:val="single" w:sz="2" w:space="0" w:color="000001"/>
+              <w:top w:val="single" w:color="000001" w:sz="2" w:space="0"/>
+              <w:left w:val="single" w:color="000001" w:sz="2" w:space="0"/>
+              <w:bottom w:val="single" w:color="000001" w:sz="2" w:space="0"/>
+              <w:right w:val="single" w:color="000001" w:sz="2" w:space="0"/>
             </w:tcBorders>
             <w:shd w:val="clear" w:color="auto" w:fill="E7E7E7"/>
             <w:tcMar>
@@ -1216,10 +1386,10 @@
           <w:tcPr>
             <w:tcW w:w="1735" w:type="dxa"/>
             <w:tcBorders>
-              <w:top w:val="single" w:sz="2" w:space="0" w:color="000001"/>
-              <w:left w:val="single" w:sz="2" w:space="0" w:color="000001"/>
-              <w:bottom w:val="single" w:sz="2" w:space="0" w:color="000001"/>
-              <w:right w:val="single" w:sz="6" w:space="0" w:color="000001"/>
+              <w:top w:val="single" w:color="000001" w:sz="2" w:space="0"/>
+              <w:left w:val="single" w:color="000001" w:sz="2" w:space="0"/>
+              <w:bottom w:val="single" w:color="000001" w:sz="2" w:space="0"/>
+              <w:right w:val="single" w:color="000001" w:sz="6" w:space="0"/>
             </w:tcBorders>
             <w:shd w:val="clear" w:color="auto" w:fill="FEFFFE"/>
             <w:tcMar>
@@ -1246,10 +1416,10 @@
           <w:tcPr>
             <w:tcW w:w="2386" w:type="dxa"/>
             <w:tcBorders>
-              <w:top w:val="single" w:sz="2" w:space="0" w:color="000001"/>
-              <w:left w:val="single" w:sz="6" w:space="0" w:color="000001"/>
-              <w:bottom w:val="single" w:sz="2" w:space="0" w:color="000001"/>
-              <w:right w:val="single" w:sz="2" w:space="0" w:color="000001"/>
+              <w:top w:val="single" w:color="000001" w:sz="2" w:space="0"/>
+              <w:left w:val="single" w:color="000001" w:sz="6" w:space="0"/>
+              <w:bottom w:val="single" w:color="000001" w:sz="2" w:space="0"/>
+              <w:right w:val="single" w:color="000001" w:sz="2" w:space="0"/>
             </w:tcBorders>
             <w:shd w:val="clear" w:color="auto" w:fill="E7E7E7"/>
             <w:tcMar>
@@ -1368,10 +1538,10 @@
           <w:tcPr>
             <w:tcW w:w="1825" w:type="dxa"/>
             <w:tcBorders>
-              <w:top w:val="single" w:sz="2" w:space="0" w:color="000001"/>
-              <w:left w:val="single" w:sz="2" w:space="0" w:color="000001"/>
-              <w:bottom w:val="single" w:sz="2" w:space="0" w:color="000001"/>
-              <w:right w:val="single" w:sz="2" w:space="0" w:color="000001"/>
+              <w:top w:val="single" w:color="000001" w:sz="2" w:space="0"/>
+              <w:left w:val="single" w:color="000001" w:sz="2" w:space="0"/>
+              <w:bottom w:val="single" w:color="000001" w:sz="2" w:space="0"/>
+              <w:right w:val="single" w:color="000001" w:sz="2" w:space="0"/>
             </w:tcBorders>
             <w:shd w:val="clear" w:color="auto" w:fill="E7E7E7"/>
             <w:tcMar>
@@ -1453,10 +1623,10 @@
           <w:tcPr>
             <w:tcW w:w="1675" w:type="dxa"/>
             <w:tcBorders>
-              <w:top w:val="single" w:sz="2" w:space="0" w:color="000001"/>
-              <w:left w:val="single" w:sz="2" w:space="0" w:color="000001"/>
-              <w:bottom w:val="single" w:sz="2" w:space="0" w:color="000001"/>
-              <w:right w:val="single" w:sz="2" w:space="0" w:color="000001"/>
+              <w:top w:val="single" w:color="000001" w:sz="2" w:space="0"/>
+              <w:left w:val="single" w:color="000001" w:sz="2" w:space="0"/>
+              <w:bottom w:val="single" w:color="000001" w:sz="2" w:space="0"/>
+              <w:right w:val="single" w:color="000001" w:sz="2" w:space="0"/>
             </w:tcBorders>
             <w:shd w:val="clear" w:color="auto" w:fill="E7E7E7"/>
             <w:tcMar>
@@ -1538,10 +1708,10 @@
           <w:tcPr>
             <w:tcW w:w="3010" w:type="dxa"/>
             <w:tcBorders>
-              <w:top w:val="single" w:sz="2" w:space="0" w:color="000001"/>
-              <w:left w:val="single" w:sz="2" w:space="0" w:color="000001"/>
-              <w:bottom w:val="single" w:sz="2" w:space="0" w:color="000001"/>
-              <w:right w:val="single" w:sz="2" w:space="0" w:color="000001"/>
+              <w:top w:val="single" w:color="000001" w:sz="2" w:space="0"/>
+              <w:left w:val="single" w:color="000001" w:sz="2" w:space="0"/>
+              <w:bottom w:val="single" w:color="000001" w:sz="2" w:space="0"/>
+              <w:right w:val="single" w:color="000001" w:sz="2" w:space="0"/>
             </w:tcBorders>
             <w:shd w:val="clear" w:color="auto" w:fill="E7E7E7"/>
             <w:tcMar>
@@ -1634,10 +1804,10 @@
           <w:tcPr>
             <w:tcW w:w="1735" w:type="dxa"/>
             <w:tcBorders>
-              <w:top w:val="single" w:sz="2" w:space="0" w:color="000001"/>
-              <w:left w:val="single" w:sz="2" w:space="0" w:color="000001"/>
-              <w:bottom w:val="single" w:sz="2" w:space="0" w:color="000001"/>
-              <w:right w:val="single" w:sz="6" w:space="0" w:color="000001"/>
+              <w:top w:val="single" w:color="000001" w:sz="2" w:space="0"/>
+              <w:left w:val="single" w:color="000001" w:sz="2" w:space="0"/>
+              <w:bottom w:val="single" w:color="000001" w:sz="2" w:space="0"/>
+              <w:right w:val="single" w:color="000001" w:sz="6" w:space="0"/>
             </w:tcBorders>
             <w:shd w:val="clear" w:color="auto" w:fill="FEFFFE"/>
             <w:tcMar>
@@ -1664,10 +1834,10 @@
           <w:tcPr>
             <w:tcW w:w="2386" w:type="dxa"/>
             <w:tcBorders>
-              <w:top w:val="single" w:sz="2" w:space="0" w:color="000001"/>
-              <w:left w:val="single" w:sz="6" w:space="0" w:color="000001"/>
-              <w:bottom w:val="single" w:sz="2" w:space="0" w:color="000001"/>
-              <w:right w:val="single" w:sz="2" w:space="0" w:color="000001"/>
+              <w:top w:val="single" w:color="000001" w:sz="2" w:space="0"/>
+              <w:left w:val="single" w:color="000001" w:sz="6" w:space="0"/>
+              <w:bottom w:val="single" w:color="000001" w:sz="2" w:space="0"/>
+              <w:right w:val="single" w:color="000001" w:sz="2" w:space="0"/>
             </w:tcBorders>
             <w:shd w:val="clear" w:color="auto" w:fill="E7E7E7"/>
             <w:tcMar>
@@ -1709,10 +1879,10 @@
           <w:tcPr>
             <w:tcW w:w="1825" w:type="dxa"/>
             <w:tcBorders>
-              <w:top w:val="single" w:sz="2" w:space="0" w:color="000001"/>
-              <w:left w:val="single" w:sz="2" w:space="0" w:color="000001"/>
-              <w:bottom w:val="single" w:sz="2" w:space="0" w:color="000001"/>
-              <w:right w:val="single" w:sz="2" w:space="0" w:color="000001"/>
+              <w:top w:val="single" w:color="000001" w:sz="2" w:space="0"/>
+              <w:left w:val="single" w:color="000001" w:sz="2" w:space="0"/>
+              <w:bottom w:val="single" w:color="000001" w:sz="2" w:space="0"/>
+              <w:right w:val="single" w:color="000001" w:sz="2" w:space="0"/>
             </w:tcBorders>
             <w:shd w:val="clear" w:color="auto" w:fill="E7E7E7"/>
             <w:tcMar>
@@ -1739,10 +1909,10 @@
           <w:tcPr>
             <w:tcW w:w="1675" w:type="dxa"/>
             <w:tcBorders>
-              <w:top w:val="single" w:sz="2" w:space="0" w:color="000001"/>
-              <w:left w:val="single" w:sz="2" w:space="0" w:color="000001"/>
-              <w:bottom w:val="single" w:sz="2" w:space="0" w:color="000001"/>
-              <w:right w:val="single" w:sz="2" w:space="0" w:color="000001"/>
+              <w:top w:val="single" w:color="000001" w:sz="2" w:space="0"/>
+              <w:left w:val="single" w:color="000001" w:sz="2" w:space="0"/>
+              <w:bottom w:val="single" w:color="000001" w:sz="2" w:space="0"/>
+              <w:right w:val="single" w:color="000001" w:sz="2" w:space="0"/>
             </w:tcBorders>
             <w:shd w:val="clear" w:color="auto" w:fill="E7E7E7"/>
             <w:tcMar>
@@ -1769,10 +1939,10 @@
           <w:tcPr>
             <w:tcW w:w="3010" w:type="dxa"/>
             <w:tcBorders>
-              <w:top w:val="single" w:sz="2" w:space="0" w:color="000001"/>
-              <w:left w:val="single" w:sz="2" w:space="0" w:color="000001"/>
-              <w:bottom w:val="single" w:sz="2" w:space="0" w:color="000001"/>
-              <w:right w:val="single" w:sz="2" w:space="0" w:color="000001"/>
+              <w:top w:val="single" w:color="000001" w:sz="2" w:space="0"/>
+              <w:left w:val="single" w:color="000001" w:sz="2" w:space="0"/>
+              <w:bottom w:val="single" w:color="000001" w:sz="2" w:space="0"/>
+              <w:right w:val="single" w:color="000001" w:sz="2" w:space="0"/>
             </w:tcBorders>
             <w:shd w:val="clear" w:color="auto" w:fill="E7E7E7"/>
             <w:tcMar>
@@ -1805,7 +1975,7 @@
     <w:sectPr>
       <w:headerReference w:type="default" r:id="rId7"/>
       <w:footerReference w:type="default" r:id="rId8"/>
-      <w:pgSz w:w="12240" w:h="15840"/>
+      <w:pgSz w:w="12240" w:h="15840" w:orient="portrait"/>
       <w:pgMar w:top="1440" w:right="1440" w:bottom="1440" w:left="1440" w:header="720" w:footer="864" w:gutter="0"/>
       <w:cols w:space="720"/>
       <w:formProt w:val="0"/>
@@ -1879,7 +2049,7 @@
         <w:ind w:left="720" w:hanging="360"/>
       </w:pPr>
       <w:rPr>
-        <w:rFonts w:ascii="Times New Roman" w:eastAsia="Arial Unicode MS" w:hAnsi="Times New Roman" w:cs="Times New Roman" w:hint="default"/>
+        <w:rFonts w:hint="default" w:ascii="Times New Roman" w:hAnsi="Times New Roman" w:eastAsia="Arial Unicode MS" w:cs="Times New Roman"/>
       </w:rPr>
     </w:lvl>
     <w:lvl w:ilvl="1" w:tplc="10090003" w:tentative="1">
@@ -1891,7 +2061,7 @@
         <w:ind w:left="1440" w:hanging="360"/>
       </w:pPr>
       <w:rPr>
-        <w:rFonts w:ascii="Courier New" w:hAnsi="Courier New" w:cs="Courier New" w:hint="default"/>
+        <w:rFonts w:hint="default" w:ascii="Courier New" w:hAnsi="Courier New" w:cs="Courier New"/>
       </w:rPr>
     </w:lvl>
     <w:lvl w:ilvl="2" w:tplc="10090005" w:tentative="1">
@@ -1903,7 +2073,7 @@
         <w:ind w:left="2160" w:hanging="360"/>
       </w:pPr>
       <w:rPr>
-        <w:rFonts w:ascii="Wingdings" w:hAnsi="Wingdings" w:hint="default"/>
+        <w:rFonts w:hint="default" w:ascii="Wingdings" w:hAnsi="Wingdings"/>
       </w:rPr>
     </w:lvl>
     <w:lvl w:ilvl="3" w:tplc="10090001" w:tentative="1">
@@ -1915,7 +2085,7 @@
         <w:ind w:left="2880" w:hanging="360"/>
       </w:pPr>
       <w:rPr>
-        <w:rFonts w:ascii="Symbol" w:hAnsi="Symbol" w:hint="default"/>
+        <w:rFonts w:hint="default" w:ascii="Symbol" w:hAnsi="Symbol"/>
       </w:rPr>
     </w:lvl>
     <w:lvl w:ilvl="4" w:tplc="10090003" w:tentative="1">
@@ -1927,7 +2097,7 @@
         <w:ind w:left="3600" w:hanging="360"/>
       </w:pPr>
       <w:rPr>
-        <w:rFonts w:ascii="Courier New" w:hAnsi="Courier New" w:cs="Courier New" w:hint="default"/>
+        <w:rFonts w:hint="default" w:ascii="Courier New" w:hAnsi="Courier New" w:cs="Courier New"/>
       </w:rPr>
     </w:lvl>
     <w:lvl w:ilvl="5" w:tplc="10090005" w:tentative="1">
@@ -1939,7 +2109,7 @@
         <w:ind w:left="4320" w:hanging="360"/>
       </w:pPr>
       <w:rPr>
-        <w:rFonts w:ascii="Wingdings" w:hAnsi="Wingdings" w:hint="default"/>
+        <w:rFonts w:hint="default" w:ascii="Wingdings" w:hAnsi="Wingdings"/>
       </w:rPr>
     </w:lvl>
     <w:lvl w:ilvl="6" w:tplc="10090001" w:tentative="1">
@@ -1951,7 +2121,7 @@
         <w:ind w:left="5040" w:hanging="360"/>
       </w:pPr>
       <w:rPr>
-        <w:rFonts w:ascii="Symbol" w:hAnsi="Symbol" w:hint="default"/>
+        <w:rFonts w:hint="default" w:ascii="Symbol" w:hAnsi="Symbol"/>
       </w:rPr>
     </w:lvl>
     <w:lvl w:ilvl="7" w:tplc="10090003" w:tentative="1">
@@ -1963,7 +2133,7 @@
         <w:ind w:left="5760" w:hanging="360"/>
       </w:pPr>
       <w:rPr>
-        <w:rFonts w:ascii="Courier New" w:hAnsi="Courier New" w:cs="Courier New" w:hint="default"/>
+        <w:rFonts w:hint="default" w:ascii="Courier New" w:hAnsi="Courier New" w:cs="Courier New"/>
       </w:rPr>
     </w:lvl>
     <w:lvl w:ilvl="8" w:tplc="10090005" w:tentative="1">
@@ -1975,7 +2145,7 @@
         <w:ind w:left="6480" w:hanging="360"/>
       </w:pPr>
       <w:rPr>
-        <w:rFonts w:ascii="Wingdings" w:hAnsi="Wingdings" w:hint="default"/>
+        <w:rFonts w:hint="default" w:ascii="Wingdings" w:hAnsi="Wingdings"/>
       </w:rPr>
     </w:lvl>
   </w:abstractNum>
@@ -1985,12 +2155,20 @@
 </w:numbering>
 </file>
 
+<file path=word/people.xml><?xml version="1.0" encoding="utf-8"?>
+<w15:people xmlns:mc="http://schemas.openxmlformats.org/markup-compatibility/2006" xmlns:w15="http://schemas.microsoft.com/office/word/2012/wordml" mc:Ignorable="w15">
+  <w15:person w15:author="Safian Omar Qureshi">
+    <w15:presenceInfo w15:providerId="AD" w15:userId="10037FFE8A1A6334@LIVE.COM"/>
+  </w15:person>
+</w15:people>
+</file>
+
 <file path=word/styles.xml><?xml version="1.0" encoding="utf-8"?>
 <w:styles xmlns:mc="http://schemas.openxmlformats.org/markup-compatibility/2006" xmlns:r="http://schemas.openxmlformats.org/officeDocument/2006/relationships" xmlns:w="http://schemas.openxmlformats.org/wordprocessingml/2006/main" xmlns:w14="http://schemas.microsoft.com/office/word/2010/wordml" xmlns:w15="http://schemas.microsoft.com/office/word/2012/wordml" xmlns:w16cid="http://schemas.microsoft.com/office/word/2016/wordml/cid" xmlns:w16se="http://schemas.microsoft.com/office/word/2015/wordml/symex" mc:Ignorable="w14 w15 w16se w16cid">
   <w:docDefaults>
     <w:rPrDefault>
       <w:rPr>
-        <w:rFonts w:ascii="Times New Roman" w:eastAsia="Arial Unicode MS" w:hAnsi="Times New Roman" w:cs="Times New Roman"/>
+        <w:rFonts w:ascii="Times New Roman" w:hAnsi="Times New Roman" w:eastAsia="Arial Unicode MS" w:cs="Times New Roman"/>
         <w:lang w:val="en-US" w:eastAsia="en-US" w:bidi="ar-SA"/>
       </w:rPr>
     </w:rPrDefault>
@@ -1999,14 +2177,14 @@
   <w:latentStyles w:defLockedState="0" w:defUIPriority="99" w:defSemiHidden="0" w:defUnhideWhenUsed="0" w:defQFormat="0" w:count="375">
     <w:lsdException w:name="Normal" w:uiPriority="0" w:qFormat="1"/>
     <w:lsdException w:name="heading 1" w:uiPriority="9" w:qFormat="1"/>
-    <w:lsdException w:name="heading 2" w:semiHidden="1" w:uiPriority="9" w:unhideWhenUsed="1" w:qFormat="1"/>
-    <w:lsdException w:name="heading 3" w:semiHidden="1" w:uiPriority="9" w:unhideWhenUsed="1" w:qFormat="1"/>
-    <w:lsdException w:name="heading 4" w:semiHidden="1" w:uiPriority="9" w:unhideWhenUsed="1" w:qFormat="1"/>
-    <w:lsdException w:name="heading 5" w:semiHidden="1" w:uiPriority="9" w:unhideWhenUsed="1" w:qFormat="1"/>
-    <w:lsdException w:name="heading 6" w:semiHidden="1" w:uiPriority="9" w:unhideWhenUsed="1" w:qFormat="1"/>
-    <w:lsdException w:name="heading 7" w:semiHidden="1" w:uiPriority="9" w:unhideWhenUsed="1" w:qFormat="1"/>
-    <w:lsdException w:name="heading 8" w:semiHidden="1" w:uiPriority="9" w:unhideWhenUsed="1" w:qFormat="1"/>
-    <w:lsdException w:name="heading 9" w:semiHidden="1" w:uiPriority="9" w:unhideWhenUsed="1" w:qFormat="1"/>
+    <w:lsdException w:name="heading 2" w:uiPriority="9" w:semiHidden="1" w:unhideWhenUsed="1" w:qFormat="1"/>
+    <w:lsdException w:name="heading 3" w:uiPriority="9" w:semiHidden="1" w:unhideWhenUsed="1" w:qFormat="1"/>
+    <w:lsdException w:name="heading 4" w:uiPriority="9" w:semiHidden="1" w:unhideWhenUsed="1" w:qFormat="1"/>
+    <w:lsdException w:name="heading 5" w:uiPriority="9" w:semiHidden="1" w:unhideWhenUsed="1" w:qFormat="1"/>
+    <w:lsdException w:name="heading 6" w:uiPriority="9" w:semiHidden="1" w:unhideWhenUsed="1" w:qFormat="1"/>
+    <w:lsdException w:name="heading 7" w:uiPriority="9" w:semiHidden="1" w:unhideWhenUsed="1" w:qFormat="1"/>
+    <w:lsdException w:name="heading 8" w:uiPriority="9" w:semiHidden="1" w:unhideWhenUsed="1" w:qFormat="1"/>
+    <w:lsdException w:name="heading 9" w:uiPriority="9" w:semiHidden="1" w:unhideWhenUsed="1" w:qFormat="1"/>
     <w:lsdException w:name="index 1" w:semiHidden="1" w:unhideWhenUsed="1"/>
     <w:lsdException w:name="index 2" w:semiHidden="1" w:unhideWhenUsed="1"/>
     <w:lsdException w:name="index 3" w:semiHidden="1" w:unhideWhenUsed="1"/>
@@ -2016,22 +2194,22 @@
     <w:lsdException w:name="index 7" w:semiHidden="1" w:unhideWhenUsed="1"/>
     <w:lsdException w:name="index 8" w:semiHidden="1" w:unhideWhenUsed="1"/>
     <w:lsdException w:name="index 9" w:semiHidden="1" w:unhideWhenUsed="1"/>
-    <w:lsdException w:name="toc 1" w:semiHidden="1" w:uiPriority="39" w:unhideWhenUsed="1"/>
-    <w:lsdException w:name="toc 2" w:semiHidden="1" w:uiPriority="39" w:unhideWhenUsed="1"/>
-    <w:lsdException w:name="toc 3" w:semiHidden="1" w:uiPriority="39" w:unhideWhenUsed="1"/>
-    <w:lsdException w:name="toc 4" w:semiHidden="1" w:uiPriority="39" w:unhideWhenUsed="1"/>
-    <w:lsdException w:name="toc 5" w:semiHidden="1" w:uiPriority="39" w:unhideWhenUsed="1"/>
-    <w:lsdException w:name="toc 6" w:semiHidden="1" w:uiPriority="39" w:unhideWhenUsed="1"/>
-    <w:lsdException w:name="toc 7" w:semiHidden="1" w:uiPriority="39" w:unhideWhenUsed="1"/>
-    <w:lsdException w:name="toc 8" w:semiHidden="1" w:uiPriority="39" w:unhideWhenUsed="1"/>
-    <w:lsdException w:name="toc 9" w:semiHidden="1" w:uiPriority="39" w:unhideWhenUsed="1"/>
+    <w:lsdException w:name="toc 1" w:uiPriority="39" w:semiHidden="1" w:unhideWhenUsed="1"/>
+    <w:lsdException w:name="toc 2" w:uiPriority="39" w:semiHidden="1" w:unhideWhenUsed="1"/>
+    <w:lsdException w:name="toc 3" w:uiPriority="39" w:semiHidden="1" w:unhideWhenUsed="1"/>
+    <w:lsdException w:name="toc 4" w:uiPriority="39" w:semiHidden="1" w:unhideWhenUsed="1"/>
+    <w:lsdException w:name="toc 5" w:uiPriority="39" w:semiHidden="1" w:unhideWhenUsed="1"/>
+    <w:lsdException w:name="toc 6" w:uiPriority="39" w:semiHidden="1" w:unhideWhenUsed="1"/>
+    <w:lsdException w:name="toc 7" w:uiPriority="39" w:semiHidden="1" w:unhideWhenUsed="1"/>
+    <w:lsdException w:name="toc 8" w:uiPriority="39" w:semiHidden="1" w:unhideWhenUsed="1"/>
+    <w:lsdException w:name="toc 9" w:uiPriority="39" w:semiHidden="1" w:unhideWhenUsed="1"/>
     <w:lsdException w:name="Normal Indent" w:semiHidden="1" w:unhideWhenUsed="1"/>
     <w:lsdException w:name="footnote text" w:semiHidden="1" w:unhideWhenUsed="1"/>
     <w:lsdException w:name="annotation text" w:semiHidden="1" w:unhideWhenUsed="1"/>
     <w:lsdException w:name="header" w:semiHidden="1" w:unhideWhenUsed="1"/>
     <w:lsdException w:name="footer" w:semiHidden="1" w:unhideWhenUsed="1"/>
     <w:lsdException w:name="index heading" w:semiHidden="1" w:unhideWhenUsed="1"/>
-    <w:lsdException w:name="caption" w:semiHidden="1" w:uiPriority="35" w:unhideWhenUsed="1" w:qFormat="1"/>
+    <w:lsdException w:name="caption" w:uiPriority="35" w:semiHidden="1" w:unhideWhenUsed="1" w:qFormat="1"/>
     <w:lsdException w:name="table of figures" w:semiHidden="1" w:unhideWhenUsed="1"/>
     <w:lsdException w:name="envelope address" w:semiHidden="1" w:unhideWhenUsed="1"/>
     <w:lsdException w:name="envelope return" w:semiHidden="1" w:unhideWhenUsed="1"/>
@@ -2062,7 +2240,7 @@
     <w:lsdException w:name="Title" w:uiPriority="10" w:qFormat="1"/>
     <w:lsdException w:name="Closing" w:semiHidden="1" w:unhideWhenUsed="1"/>
     <w:lsdException w:name="Signature" w:semiHidden="1" w:unhideWhenUsed="1"/>
-    <w:lsdException w:name="Default Paragraph Font" w:semiHidden="1" w:uiPriority="1" w:unhideWhenUsed="1"/>
+    <w:lsdException w:name="Default Paragraph Font" w:uiPriority="1" w:semiHidden="1" w:unhideWhenUsed="1"/>
     <w:lsdException w:name="Body Text" w:semiHidden="1" w:unhideWhenUsed="1"/>
     <w:lsdException w:name="Body Text Indent" w:semiHidden="1" w:unhideWhenUsed="1"/>
     <w:lsdException w:name="List Continue" w:semiHidden="1" w:unhideWhenUsed="1"/>
@@ -2262,8 +2440,8 @@
     <w:lsdException w:name="Subtle Reference" w:uiPriority="31" w:qFormat="1"/>
     <w:lsdException w:name="Intense Reference" w:uiPriority="32" w:qFormat="1"/>
     <w:lsdException w:name="Book Title" w:uiPriority="33" w:qFormat="1"/>
-    <w:lsdException w:name="Bibliography" w:semiHidden="1" w:uiPriority="37" w:unhideWhenUsed="1"/>
-    <w:lsdException w:name="TOC Heading" w:semiHidden="1" w:uiPriority="39" w:unhideWhenUsed="1" w:qFormat="1"/>
+    <w:lsdException w:name="Bibliography" w:uiPriority="37" w:semiHidden="1" w:unhideWhenUsed="1"/>
+    <w:lsdException w:name="TOC Heading" w:uiPriority="39" w:semiHidden="1" w:unhideWhenUsed="1" w:qFormat="1"/>
     <w:lsdException w:name="Plain Table 1" w:uiPriority="41"/>
     <w:lsdException w:name="Plain Table 2" w:uiPriority="42"/>
     <w:lsdException w:name="Plain Table 3" w:uiPriority="43"/>
@@ -2371,7 +2549,7 @@
     <w:lsdException w:name="Mention" w:semiHidden="1" w:unhideWhenUsed="1"/>
     <w:lsdException w:name="Smart Hyperlink" w:semiHidden="1" w:unhideWhenUsed="1"/>
   </w:latentStyles>
-  <w:style w:type="paragraph" w:default="1" w:styleId="Normal">
+  <w:style w:type="paragraph" w:styleId="Normal" w:default="1">
     <w:name w:val="Normal"/>
     <w:qFormat/>
     <w:rsid w:val="00A907BF"/>
@@ -2380,13 +2558,13 @@
       <w:szCs w:val="24"/>
     </w:rPr>
   </w:style>
-  <w:style w:type="character" w:default="1" w:styleId="DefaultParagraphFont">
+  <w:style w:type="character" w:styleId="DefaultParagraphFont" w:default="1">
     <w:name w:val="Default Paragraph Font"/>
     <w:uiPriority w:val="1"/>
     <w:semiHidden/>
     <w:unhideWhenUsed/>
   </w:style>
-  <w:style w:type="table" w:default="1" w:styleId="TableNormal">
+  <w:style w:type="table" w:styleId="TableNormal" w:default="1">
     <w:name w:val="Normal Table"/>
     <w:uiPriority w:val="99"/>
     <w:semiHidden/>
@@ -2401,48 +2579,48 @@
       </w:tblCellMar>
     </w:tblPr>
   </w:style>
-  <w:style w:type="numbering" w:default="1" w:styleId="NoList">
+  <w:style w:type="numbering" w:styleId="NoList" w:default="1">
     <w:name w:val="No List"/>
     <w:uiPriority w:val="99"/>
     <w:semiHidden/>
     <w:unhideWhenUsed/>
   </w:style>
-  <w:style w:type="character" w:customStyle="1" w:styleId="InternetLink">
+  <w:style w:type="character" w:styleId="InternetLink" w:customStyle="1">
     <w:name w:val="Internet Link"/>
     <w:rsid w:val="00A907BF"/>
     <w:rPr>
       <w:u w:val="single"/>
     </w:rPr>
   </w:style>
-  <w:style w:type="character" w:customStyle="1" w:styleId="ListLabel1">
+  <w:style w:type="character" w:styleId="ListLabel1" w:customStyle="1">
     <w:name w:val="ListLabel 1"/>
     <w:qFormat/>
     <w:rPr>
       <w:rFonts w:eastAsia="Arial Unicode MS" w:cs="Times New Roman"/>
     </w:rPr>
   </w:style>
-  <w:style w:type="character" w:customStyle="1" w:styleId="ListLabel2">
+  <w:style w:type="character" w:styleId="ListLabel2" w:customStyle="1">
     <w:name w:val="ListLabel 2"/>
     <w:qFormat/>
     <w:rPr>
       <w:rFonts w:cs="Courier New"/>
     </w:rPr>
   </w:style>
-  <w:style w:type="character" w:customStyle="1" w:styleId="ListLabel3">
+  <w:style w:type="character" w:styleId="ListLabel3" w:customStyle="1">
     <w:name w:val="ListLabel 3"/>
     <w:qFormat/>
     <w:rPr>
       <w:rFonts w:cs="Courier New"/>
     </w:rPr>
   </w:style>
-  <w:style w:type="character" w:customStyle="1" w:styleId="ListLabel4">
+  <w:style w:type="character" w:styleId="ListLabel4" w:customStyle="1">
     <w:name w:val="ListLabel 4"/>
     <w:qFormat/>
     <w:rPr>
       <w:rFonts w:cs="Courier New"/>
     </w:rPr>
   </w:style>
-  <w:style w:type="paragraph" w:customStyle="1" w:styleId="Heading">
+  <w:style w:type="paragraph" w:styleId="Heading" w:customStyle="1">
     <w:name w:val="Heading"/>
     <w:basedOn w:val="Normal"/>
     <w:next w:val="BodyText"/>
@@ -2452,7 +2630,7 @@
       <w:spacing w:before="240" w:after="120"/>
     </w:pPr>
     <w:rPr>
-      <w:rFonts w:ascii="Liberation Sans" w:eastAsia="Source Han Sans CN Regular" w:hAnsi="Liberation Sans" w:cs="Lohit Devanagari"/>
+      <w:rFonts w:ascii="Liberation Sans" w:hAnsi="Liberation Sans" w:eastAsia="Source Han Sans CN Regular" w:cs="Lohit Devanagari"/>
       <w:sz w:val="28"/>
       <w:szCs w:val="28"/>
     </w:rPr>
@@ -2485,7 +2663,7 @@
       <w:iCs/>
     </w:rPr>
   </w:style>
-  <w:style w:type="paragraph" w:customStyle="1" w:styleId="Index">
+  <w:style w:type="paragraph" w:styleId="Index" w:customStyle="1">
     <w:name w:val="Index"/>
     <w:basedOn w:val="Normal"/>
     <w:qFormat/>
@@ -2513,7 +2691,7 @@
       <w:szCs w:val="60"/>
     </w:rPr>
   </w:style>
-  <w:style w:type="paragraph" w:customStyle="1" w:styleId="Body">
+  <w:style w:type="paragraph" w:styleId="Body" w:customStyle="1">
     <w:name w:val="Body"/>
     <w:qFormat/>
     <w:rsid w:val="00A907BF"/>
@@ -2524,36 +2702,36 @@
       <w:szCs w:val="22"/>
     </w:rPr>
   </w:style>
-  <w:style w:type="paragraph" w:customStyle="1" w:styleId="TableStyle3">
+  <w:style w:type="paragraph" w:styleId="TableStyle3" w:customStyle="1">
     <w:name w:val="Table Style 3"/>
     <w:qFormat/>
     <w:rsid w:val="00A907BF"/>
     <w:rPr>
-      <w:rFonts w:ascii="Helvetica Neue" w:eastAsia="Helvetica Neue" w:hAnsi="Helvetica Neue" w:cs="Helvetica Neue"/>
+      <w:rFonts w:ascii="Helvetica Neue" w:hAnsi="Helvetica Neue" w:eastAsia="Helvetica Neue" w:cs="Helvetica Neue"/>
       <w:b/>
       <w:bCs/>
       <w:color w:val="FEFFFE"/>
       <w:sz w:val="24"/>
     </w:rPr>
   </w:style>
-  <w:style w:type="paragraph" w:customStyle="1" w:styleId="TableStyle6">
+  <w:style w:type="paragraph" w:styleId="TableStyle6" w:customStyle="1">
     <w:name w:val="Table Style 6"/>
     <w:qFormat/>
     <w:rsid w:val="00A907BF"/>
     <w:rPr>
-      <w:rFonts w:ascii="Helvetica Neue" w:eastAsia="Helvetica Neue" w:hAnsi="Helvetica Neue" w:cs="Helvetica Neue"/>
+      <w:rFonts w:ascii="Helvetica Neue" w:hAnsi="Helvetica Neue" w:eastAsia="Helvetica Neue" w:cs="Helvetica Neue"/>
       <w:b/>
       <w:bCs/>
       <w:color w:val="004C7F"/>
       <w:sz w:val="24"/>
     </w:rPr>
   </w:style>
-  <w:style w:type="paragraph" w:customStyle="1" w:styleId="TableStyle2">
+  <w:style w:type="paragraph" w:styleId="TableStyle2" w:customStyle="1">
     <w:name w:val="Table Style 2"/>
     <w:qFormat/>
     <w:rsid w:val="00A907BF"/>
     <w:rPr>
-      <w:rFonts w:ascii="Helvetica Neue" w:eastAsia="Helvetica Neue" w:hAnsi="Helvetica Neue" w:cs="Helvetica Neue"/>
+      <w:rFonts w:ascii="Helvetica Neue" w:hAnsi="Helvetica Neue" w:eastAsia="Helvetica Neue" w:cs="Helvetica Neue"/>
       <w:color w:val="000000"/>
       <w:sz w:val="24"/>
     </w:rPr>

</xml_diff>